<commit_message>
Updated Network Infrastructure Project Documentation again
</commit_message>
<xml_diff>
--- a/public/files/Network Infrastructure Project Documentation.docx
+++ b/public/files/Network Infrastructure Project Documentation.docx
@@ -794,7 +794,15 @@
           <w:kern w:val="0"/>
           <w14:ligatures w14:val="none"/>
         </w:rPr>
-        <w:t>5.1 Router HR Configuration</w:t>
+        <w:t xml:space="preserve">5.1 </w:t>
+      </w:r>
+      <w:r>
+        <w:rPr>
+          <w:rFonts w:ascii="Times New Roman" w:eastAsia="Times New Roman" w:hAnsi="Times New Roman" w:cs="Times New Roman"/>
+          <w:kern w:val="0"/>
+          <w14:ligatures w14:val="none"/>
+        </w:rPr>
+        <w:t>HR Device Details</w:t>
       </w:r>
     </w:p>
     <w:p>
@@ -813,65 +821,15 @@
           <w:kern w:val="0"/>
           <w14:ligatures w14:val="none"/>
         </w:rPr>
-        <w:t>5.2 Switch HR Configuration</w:t>
-      </w:r>
-    </w:p>
-    <w:p>
-      <w:pPr>
-        <w:spacing w:before="100" w:beforeAutospacing="1" w:after="100" w:afterAutospacing="1" w:line="240" w:lineRule="auto"/>
-        <w:ind w:left="720"/>
-        <w:rPr>
-          <w:rFonts w:ascii="Times New Roman" w:eastAsia="Times New Roman" w:hAnsi="Times New Roman" w:cs="Times New Roman"/>
-          <w:kern w:val="0"/>
-          <w14:ligatures w14:val="none"/>
-        </w:rPr>
-      </w:pPr>
-      <w:r>
-        <w:rPr>
-          <w:rFonts w:ascii="Times New Roman" w:eastAsia="Times New Roman" w:hAnsi="Times New Roman" w:cs="Times New Roman"/>
-          <w:kern w:val="0"/>
-          <w14:ligatures w14:val="none"/>
-        </w:rPr>
-        <w:t>5.3 Wireless LAN Controller HR</w:t>
-      </w:r>
-    </w:p>
-    <w:p>
-      <w:pPr>
-        <w:spacing w:before="100" w:beforeAutospacing="1" w:after="100" w:afterAutospacing="1" w:line="240" w:lineRule="auto"/>
-        <w:ind w:left="720"/>
-        <w:rPr>
-          <w:rFonts w:ascii="Times New Roman" w:eastAsia="Times New Roman" w:hAnsi="Times New Roman" w:cs="Times New Roman"/>
-          <w:kern w:val="0"/>
-          <w14:ligatures w14:val="none"/>
-        </w:rPr>
-      </w:pPr>
-      <w:r>
-        <w:rPr>
-          <w:rFonts w:ascii="Times New Roman" w:eastAsia="Times New Roman" w:hAnsi="Times New Roman" w:cs="Times New Roman"/>
-          <w:kern w:val="0"/>
-          <w14:ligatures w14:val="none"/>
-        </w:rPr>
-        <w:lastRenderedPageBreak/>
-        <w:t>5.4 Light Weight Access Point HR</w:t>
-      </w:r>
-    </w:p>
-    <w:p>
-      <w:pPr>
-        <w:spacing w:before="100" w:beforeAutospacing="1" w:after="100" w:afterAutospacing="1" w:line="240" w:lineRule="auto"/>
-        <w:ind w:left="720"/>
-        <w:rPr>
-          <w:rFonts w:ascii="Times New Roman" w:eastAsia="Times New Roman" w:hAnsi="Times New Roman" w:cs="Times New Roman"/>
-          <w:kern w:val="0"/>
-          <w14:ligatures w14:val="none"/>
-        </w:rPr>
-      </w:pPr>
-      <w:r>
-        <w:rPr>
-          <w:rFonts w:ascii="Times New Roman" w:eastAsia="Times New Roman" w:hAnsi="Times New Roman" w:cs="Times New Roman"/>
-          <w:kern w:val="0"/>
-          <w14:ligatures w14:val="none"/>
-        </w:rPr>
-        <w:t>5.5 HR Department PCs and Laptops</w:t>
+        <w:t xml:space="preserve">5.2 </w:t>
+      </w:r>
+      <w:r>
+        <w:rPr>
+          <w:rFonts w:ascii="Times New Roman" w:eastAsia="Times New Roman" w:hAnsi="Times New Roman" w:cs="Times New Roman"/>
+          <w:kern w:val="0"/>
+          <w14:ligatures w14:val="none"/>
+        </w:rPr>
+        <w:t>Port and Link Status</w:t>
       </w:r>
     </w:p>
     <w:p>
@@ -914,7 +872,16 @@
           <w:kern w:val="0"/>
           <w14:ligatures w14:val="none"/>
         </w:rPr>
-        <w:t>6.1 IP Address Ranges</w:t>
+        <w:lastRenderedPageBreak/>
+        <w:t xml:space="preserve">6.1 </w:t>
+      </w:r>
+      <w:r>
+        <w:rPr>
+          <w:rFonts w:ascii="Times New Roman" w:eastAsia="Times New Roman" w:hAnsi="Times New Roman" w:cs="Times New Roman"/>
+          <w:kern w:val="0"/>
+          <w14:ligatures w14:val="none"/>
+        </w:rPr>
+        <w:t>DHCP (Dynamic Host Configuration Protocol)</w:t>
       </w:r>
     </w:p>
     <w:p>
@@ -933,7 +900,15 @@
           <w:kern w:val="0"/>
           <w14:ligatures w14:val="none"/>
         </w:rPr>
-        <w:t>6.2 Device Count by Location</w:t>
+        <w:t xml:space="preserve">6.2 </w:t>
+      </w:r>
+      <w:r>
+        <w:rPr>
+          <w:rFonts w:ascii="Times New Roman" w:eastAsia="Times New Roman" w:hAnsi="Times New Roman" w:cs="Times New Roman"/>
+          <w:kern w:val="0"/>
+          <w14:ligatures w14:val="none"/>
+        </w:rPr>
+        <w:t>DNS (Domain Name System)</w:t>
       </w:r>
     </w:p>
     <w:p>
@@ -952,31 +927,85 @@
           <w:kern w:val="0"/>
           <w14:ligatures w14:val="none"/>
         </w:rPr>
-        <w:t>6.3 VLAN Overview</w:t>
-      </w:r>
-    </w:p>
-    <w:p>
-      <w:pPr>
+        <w:t xml:space="preserve">6.3 </w:t>
+      </w:r>
+      <w:r>
+        <w:rPr>
+          <w:rFonts w:ascii="Times New Roman" w:eastAsia="Times New Roman" w:hAnsi="Times New Roman" w:cs="Times New Roman"/>
+          <w:kern w:val="0"/>
+          <w14:ligatures w14:val="none"/>
+        </w:rPr>
+        <w:t>File &amp; Print Services</w:t>
+      </w:r>
+    </w:p>
+    <w:p>
+      <w:pPr>
+        <w:spacing w:before="100" w:beforeAutospacing="1" w:after="100" w:afterAutospacing="1" w:line="240" w:lineRule="auto"/>
+        <w:ind w:left="720"/>
+        <w:rPr>
+          <w:rFonts w:ascii="Times New Roman" w:eastAsia="Times New Roman" w:hAnsi="Times New Roman" w:cs="Times New Roman"/>
+          <w:kern w:val="0"/>
+          <w14:ligatures w14:val="none"/>
+        </w:rPr>
+      </w:pPr>
+      <w:r>
+        <w:rPr>
+          <w:rFonts w:ascii="Times New Roman" w:eastAsia="Times New Roman" w:hAnsi="Times New Roman" w:cs="Times New Roman"/>
+          <w:kern w:val="0"/>
+          <w14:ligatures w14:val="none"/>
+        </w:rPr>
+        <w:t>6.</w:t>
+      </w:r>
+      <w:r>
+        <w:rPr>
+          <w:rFonts w:ascii="Times New Roman" w:eastAsia="Times New Roman" w:hAnsi="Times New Roman" w:cs="Times New Roman"/>
+          <w:kern w:val="0"/>
+          <w14:ligatures w14:val="none"/>
+        </w:rPr>
+        <w:t>4</w:t>
+      </w:r>
+      <w:r>
+        <w:rPr>
+          <w:rFonts w:ascii="Times New Roman" w:eastAsia="Times New Roman" w:hAnsi="Times New Roman" w:cs="Times New Roman"/>
+          <w:kern w:val="0"/>
+          <w14:ligatures w14:val="none"/>
+        </w:rPr>
+        <w:t xml:space="preserve"> </w:t>
+      </w:r>
+      <w:r>
+        <w:rPr>
+          <w:rFonts w:ascii="Times New Roman" w:eastAsia="Times New Roman" w:hAnsi="Times New Roman" w:cs="Times New Roman"/>
+          <w:kern w:val="0"/>
+          <w14:ligatures w14:val="none"/>
+        </w:rPr>
+        <w:t>Wireless LAN Controller (WLC) Services</w:t>
+      </w:r>
+    </w:p>
+    <w:p>
+      <w:pPr>
+        <w:pStyle w:val="ListParagraph"/>
         <w:numPr>
           <w:ilvl w:val="0"/>
           <w:numId w:val="2"/>
         </w:numPr>
-        <w:spacing w:before="100" w:beforeAutospacing="1" w:after="100" w:afterAutospacing="1" w:line="240" w:lineRule="auto"/>
-        <w:rPr>
-          <w:rFonts w:ascii="Times New Roman" w:eastAsia="Times New Roman" w:hAnsi="Times New Roman" w:cs="Times New Roman"/>
-          <w:kern w:val="0"/>
-          <w14:ligatures w14:val="none"/>
-        </w:rPr>
-      </w:pPr>
-      <w:r>
-        <w:rPr>
-          <w:rFonts w:ascii="Times New Roman" w:eastAsia="Times New Roman" w:hAnsi="Times New Roman" w:cs="Times New Roman"/>
-          <w:b/>
-          <w:bCs/>
-          <w:kern w:val="0"/>
-          <w14:ligatures w14:val="none"/>
-        </w:rPr>
-        <w:t>Security Considerations</w:t>
+        <w:spacing w:after="0" w:line="240" w:lineRule="auto"/>
+        <w:rPr>
+          <w:rFonts w:ascii="Times New Roman" w:eastAsia="Times New Roman" w:hAnsi="Times New Roman" w:cs="Times New Roman"/>
+          <w:color w:val="000000"/>
+          <w:kern w:val="0"/>
+          <w14:ligatures w14:val="none"/>
+        </w:rPr>
+      </w:pPr>
+      <w:r>
+        <w:rPr>
+          <w:rFonts w:ascii="Times New Roman" w:eastAsia="Times New Roman" w:hAnsi="Times New Roman" w:cs="Times New Roman"/>
+          <w:b/>
+          <w:bCs/>
+          <w:color w:val="000000"/>
+          <w:kern w:val="0"/>
+          <w14:ligatures w14:val="none"/>
+        </w:rPr>
+        <w:t>Network Security</w:t>
       </w:r>
     </w:p>
     <w:p>
@@ -995,7 +1024,15 @@
           <w:kern w:val="0"/>
           <w14:ligatures w14:val="none"/>
         </w:rPr>
-        <w:t>7.1 VLAN Segmentation for Security</w:t>
+        <w:t xml:space="preserve">7.1 </w:t>
+      </w:r>
+      <w:r>
+        <w:rPr>
+          <w:rFonts w:ascii="Times New Roman" w:eastAsia="Times New Roman" w:hAnsi="Times New Roman" w:cs="Times New Roman"/>
+          <w:kern w:val="0"/>
+          <w14:ligatures w14:val="none"/>
+        </w:rPr>
+        <w:t>VLAN Segmentation</w:t>
       </w:r>
     </w:p>
     <w:p>
@@ -1014,7 +1051,15 @@
           <w:kern w:val="0"/>
           <w14:ligatures w14:val="none"/>
         </w:rPr>
-        <w:t>7.2 Recommended Access Controls</w:t>
+        <w:t xml:space="preserve">7.2 </w:t>
+      </w:r>
+      <w:r>
+        <w:rPr>
+          <w:rFonts w:ascii="Times New Roman" w:eastAsia="Times New Roman" w:hAnsi="Times New Roman" w:cs="Times New Roman"/>
+          <w:kern w:val="0"/>
+          <w14:ligatures w14:val="none"/>
+        </w:rPr>
+        <w:t>Access Control Lists (ACLs)</w:t>
       </w:r>
     </w:p>
     <w:p>
@@ -1033,31 +1078,128 @@
           <w:kern w:val="0"/>
           <w14:ligatures w14:val="none"/>
         </w:rPr>
-        <w:t>7.3 Wireless Security Measures</w:t>
-      </w:r>
-    </w:p>
-    <w:p>
-      <w:pPr>
+        <w:t xml:space="preserve">7.3 </w:t>
+      </w:r>
+      <w:r>
+        <w:rPr>
+          <w:rFonts w:ascii="Times New Roman" w:eastAsia="Times New Roman" w:hAnsi="Times New Roman" w:cs="Times New Roman"/>
+          <w:kern w:val="0"/>
+          <w14:ligatures w14:val="none"/>
+        </w:rPr>
+        <w:t>Firewall and Perimeter Security</w:t>
+      </w:r>
+    </w:p>
+    <w:p>
+      <w:pPr>
+        <w:spacing w:before="100" w:beforeAutospacing="1" w:after="100" w:afterAutospacing="1" w:line="240" w:lineRule="auto"/>
+        <w:ind w:left="720"/>
+        <w:rPr>
+          <w:rFonts w:ascii="Times New Roman" w:eastAsia="Times New Roman" w:hAnsi="Times New Roman" w:cs="Times New Roman"/>
+          <w:kern w:val="0"/>
+          <w14:ligatures w14:val="none"/>
+        </w:rPr>
+      </w:pPr>
+      <w:r>
+        <w:rPr>
+          <w:rFonts w:ascii="Times New Roman" w:eastAsia="Times New Roman" w:hAnsi="Times New Roman" w:cs="Times New Roman"/>
+          <w:kern w:val="0"/>
+          <w14:ligatures w14:val="none"/>
+        </w:rPr>
+        <w:t>7.</w:t>
+      </w:r>
+      <w:r>
+        <w:rPr>
+          <w:rFonts w:ascii="Times New Roman" w:eastAsia="Times New Roman" w:hAnsi="Times New Roman" w:cs="Times New Roman"/>
+          <w:kern w:val="0"/>
+          <w14:ligatures w14:val="none"/>
+        </w:rPr>
+        <w:t>4</w:t>
+      </w:r>
+      <w:r>
+        <w:rPr>
+          <w:rFonts w:ascii="Times New Roman" w:eastAsia="Times New Roman" w:hAnsi="Times New Roman" w:cs="Times New Roman"/>
+          <w:kern w:val="0"/>
+          <w14:ligatures w14:val="none"/>
+        </w:rPr>
+        <w:t xml:space="preserve"> </w:t>
+      </w:r>
+      <w:r>
+        <w:rPr>
+          <w:rFonts w:ascii="Times New Roman" w:eastAsia="Times New Roman" w:hAnsi="Times New Roman" w:cs="Times New Roman"/>
+          <w:kern w:val="0"/>
+          <w14:ligatures w14:val="none"/>
+        </w:rPr>
+        <w:t>Wireless Security</w:t>
+      </w:r>
+    </w:p>
+    <w:p>
+      <w:pPr>
+        <w:spacing w:before="100" w:beforeAutospacing="1" w:after="100" w:afterAutospacing="1" w:line="240" w:lineRule="auto"/>
+        <w:ind w:left="720"/>
+        <w:rPr>
+          <w:rFonts w:ascii="Times New Roman" w:eastAsia="Times New Roman" w:hAnsi="Times New Roman" w:cs="Times New Roman"/>
+          <w:kern w:val="0"/>
+          <w14:ligatures w14:val="none"/>
+        </w:rPr>
+      </w:pPr>
+      <w:r>
+        <w:rPr>
+          <w:rFonts w:ascii="Times New Roman" w:eastAsia="Times New Roman" w:hAnsi="Times New Roman" w:cs="Times New Roman"/>
+          <w:kern w:val="0"/>
+          <w14:ligatures w14:val="none"/>
+        </w:rPr>
+        <w:t>7.</w:t>
+      </w:r>
+      <w:r>
+        <w:rPr>
+          <w:rFonts w:ascii="Times New Roman" w:eastAsia="Times New Roman" w:hAnsi="Times New Roman" w:cs="Times New Roman"/>
+          <w:kern w:val="0"/>
+          <w14:ligatures w14:val="none"/>
+        </w:rPr>
+        <w:t>5</w:t>
+      </w:r>
+      <w:r>
+        <w:rPr>
+          <w:rFonts w:ascii="Times New Roman" w:eastAsia="Times New Roman" w:hAnsi="Times New Roman" w:cs="Times New Roman"/>
+          <w:kern w:val="0"/>
+          <w14:ligatures w14:val="none"/>
+        </w:rPr>
+        <w:t xml:space="preserve"> </w:t>
+      </w:r>
+      <w:r>
+        <w:rPr>
+          <w:rFonts w:ascii="Times New Roman" w:eastAsia="Times New Roman" w:hAnsi="Times New Roman" w:cs="Times New Roman"/>
+          <w:kern w:val="0"/>
+          <w14:ligatures w14:val="none"/>
+        </w:rPr>
+        <w:t>Device Hardening</w:t>
+      </w:r>
+    </w:p>
+    <w:p>
+      <w:pPr>
+        <w:pStyle w:val="ListParagraph"/>
         <w:numPr>
           <w:ilvl w:val="0"/>
           <w:numId w:val="2"/>
         </w:numPr>
-        <w:spacing w:before="100" w:beforeAutospacing="1" w:after="100" w:afterAutospacing="1" w:line="240" w:lineRule="auto"/>
-        <w:rPr>
-          <w:rFonts w:ascii="Times New Roman" w:eastAsia="Times New Roman" w:hAnsi="Times New Roman" w:cs="Times New Roman"/>
-          <w:kern w:val="0"/>
-          <w14:ligatures w14:val="none"/>
-        </w:rPr>
-      </w:pPr>
-      <w:r>
-        <w:rPr>
-          <w:rFonts w:ascii="Times New Roman" w:eastAsia="Times New Roman" w:hAnsi="Times New Roman" w:cs="Times New Roman"/>
-          <w:b/>
-          <w:bCs/>
-          <w:kern w:val="0"/>
-          <w14:ligatures w14:val="none"/>
-        </w:rPr>
-        <w:t>Conclusion</w:t>
+        <w:spacing w:after="0" w:line="240" w:lineRule="auto"/>
+        <w:rPr>
+          <w:rFonts w:ascii="Times New Roman" w:eastAsia="Times New Roman" w:hAnsi="Times New Roman" w:cs="Times New Roman"/>
+          <w:color w:val="000000"/>
+          <w:kern w:val="0"/>
+          <w14:ligatures w14:val="none"/>
+        </w:rPr>
+      </w:pPr>
+      <w:r>
+        <w:rPr>
+          <w:rFonts w:ascii="Times New Roman" w:eastAsia="Times New Roman" w:hAnsi="Times New Roman" w:cs="Times New Roman"/>
+          <w:b/>
+          <w:bCs/>
+          <w:color w:val="000000"/>
+          <w:kern w:val="0"/>
+          <w14:ligatures w14:val="none"/>
+        </w:rPr>
+        <w:t>Network Monitoring &amp; Management</w:t>
       </w:r>
     </w:p>
     <w:p>
@@ -1076,7 +1218,15 @@
           <w:kern w:val="0"/>
           <w14:ligatures w14:val="none"/>
         </w:rPr>
-        <w:t>8.1 Summary of Work</w:t>
+        <w:t xml:space="preserve">8.1 </w:t>
+      </w:r>
+      <w:r>
+        <w:rPr>
+          <w:rFonts w:ascii="Times New Roman" w:eastAsia="Times New Roman" w:hAnsi="Times New Roman" w:cs="Times New Roman"/>
+          <w:kern w:val="0"/>
+          <w14:ligatures w14:val="none"/>
+        </w:rPr>
+        <w:t>Monitoring Tools and Protocols</w:t>
       </w:r>
     </w:p>
     <w:p>
@@ -1095,31 +1245,128 @@
           <w:kern w:val="0"/>
           <w14:ligatures w14:val="none"/>
         </w:rPr>
-        <w:t>8.2 Recommendations for Future Expansion</w:t>
-      </w:r>
-    </w:p>
-    <w:p>
-      <w:pPr>
+        <w:t xml:space="preserve">8.2 </w:t>
+      </w:r>
+      <w:r>
+        <w:rPr>
+          <w:rFonts w:ascii="Times New Roman" w:eastAsia="Times New Roman" w:hAnsi="Times New Roman" w:cs="Times New Roman"/>
+          <w:kern w:val="0"/>
+          <w14:ligatures w14:val="none"/>
+        </w:rPr>
+        <w:t>Device Management</w:t>
+      </w:r>
+    </w:p>
+    <w:p>
+      <w:pPr>
+        <w:spacing w:before="100" w:beforeAutospacing="1" w:after="100" w:afterAutospacing="1" w:line="240" w:lineRule="auto"/>
+        <w:ind w:left="720"/>
+        <w:rPr>
+          <w:rFonts w:ascii="Times New Roman" w:eastAsia="Times New Roman" w:hAnsi="Times New Roman" w:cs="Times New Roman"/>
+          <w:kern w:val="0"/>
+          <w14:ligatures w14:val="none"/>
+        </w:rPr>
+      </w:pPr>
+      <w:r>
+        <w:rPr>
+          <w:rFonts w:ascii="Times New Roman" w:eastAsia="Times New Roman" w:hAnsi="Times New Roman" w:cs="Times New Roman"/>
+          <w:kern w:val="0"/>
+          <w14:ligatures w14:val="none"/>
+        </w:rPr>
+        <w:t>8.</w:t>
+      </w:r>
+      <w:r>
+        <w:rPr>
+          <w:rFonts w:ascii="Times New Roman" w:eastAsia="Times New Roman" w:hAnsi="Times New Roman" w:cs="Times New Roman"/>
+          <w:kern w:val="0"/>
+          <w14:ligatures w14:val="none"/>
+        </w:rPr>
+        <w:t>3</w:t>
+      </w:r>
+      <w:r>
+        <w:rPr>
+          <w:rFonts w:ascii="Times New Roman" w:eastAsia="Times New Roman" w:hAnsi="Times New Roman" w:cs="Times New Roman"/>
+          <w:kern w:val="0"/>
+          <w14:ligatures w14:val="none"/>
+        </w:rPr>
+        <w:t xml:space="preserve"> </w:t>
+      </w:r>
+      <w:r>
+        <w:rPr>
+          <w:rFonts w:ascii="Times New Roman" w:eastAsia="Times New Roman" w:hAnsi="Times New Roman" w:cs="Times New Roman"/>
+          <w:kern w:val="0"/>
+          <w14:ligatures w14:val="none"/>
+        </w:rPr>
+        <w:t>Performance Optimization</w:t>
+      </w:r>
+    </w:p>
+    <w:p>
+      <w:pPr>
+        <w:spacing w:before="100" w:beforeAutospacing="1" w:after="100" w:afterAutospacing="1" w:line="240" w:lineRule="auto"/>
+        <w:ind w:left="720"/>
+        <w:rPr>
+          <w:rFonts w:ascii="Times New Roman" w:eastAsia="Times New Roman" w:hAnsi="Times New Roman" w:cs="Times New Roman"/>
+          <w:kern w:val="0"/>
+          <w14:ligatures w14:val="none"/>
+        </w:rPr>
+      </w:pPr>
+      <w:r>
+        <w:rPr>
+          <w:rFonts w:ascii="Times New Roman" w:eastAsia="Times New Roman" w:hAnsi="Times New Roman" w:cs="Times New Roman"/>
+          <w:kern w:val="0"/>
+          <w14:ligatures w14:val="none"/>
+        </w:rPr>
+        <w:t>8.</w:t>
+      </w:r>
+      <w:r>
+        <w:rPr>
+          <w:rFonts w:ascii="Times New Roman" w:eastAsia="Times New Roman" w:hAnsi="Times New Roman" w:cs="Times New Roman"/>
+          <w:kern w:val="0"/>
+          <w14:ligatures w14:val="none"/>
+        </w:rPr>
+        <w:t>4</w:t>
+      </w:r>
+      <w:r>
+        <w:rPr>
+          <w:rFonts w:ascii="Times New Roman" w:eastAsia="Times New Roman" w:hAnsi="Times New Roman" w:cs="Times New Roman"/>
+          <w:kern w:val="0"/>
+          <w14:ligatures w14:val="none"/>
+        </w:rPr>
+        <w:t xml:space="preserve"> </w:t>
+      </w:r>
+      <w:r>
+        <w:rPr>
+          <w:rFonts w:ascii="Times New Roman" w:eastAsia="Times New Roman" w:hAnsi="Times New Roman" w:cs="Times New Roman"/>
+          <w:kern w:val="0"/>
+          <w14:ligatures w14:val="none"/>
+        </w:rPr>
+        <w:t>Maintenance Practices</w:t>
+      </w:r>
+    </w:p>
+    <w:p>
+      <w:pPr>
+        <w:pStyle w:val="ListParagraph"/>
         <w:numPr>
           <w:ilvl w:val="0"/>
           <w:numId w:val="2"/>
         </w:numPr>
-        <w:spacing w:before="100" w:beforeAutospacing="1" w:after="100" w:afterAutospacing="1" w:line="240" w:lineRule="auto"/>
-        <w:rPr>
-          <w:rFonts w:ascii="Times New Roman" w:eastAsia="Times New Roman" w:hAnsi="Times New Roman" w:cs="Times New Roman"/>
-          <w:kern w:val="0"/>
-          <w14:ligatures w14:val="none"/>
-        </w:rPr>
-      </w:pPr>
-      <w:r>
-        <w:rPr>
-          <w:rFonts w:ascii="Times New Roman" w:eastAsia="Times New Roman" w:hAnsi="Times New Roman" w:cs="Times New Roman"/>
-          <w:b/>
-          <w:bCs/>
-          <w:kern w:val="0"/>
-          <w14:ligatures w14:val="none"/>
-        </w:rPr>
-        <w:t>Appendices</w:t>
+        <w:spacing w:after="0" w:line="240" w:lineRule="auto"/>
+        <w:rPr>
+          <w:rFonts w:ascii="Times New Roman" w:eastAsia="Times New Roman" w:hAnsi="Times New Roman" w:cs="Times New Roman"/>
+          <w:color w:val="000000"/>
+          <w:kern w:val="0"/>
+          <w14:ligatures w14:val="none"/>
+        </w:rPr>
+      </w:pPr>
+      <w:r>
+        <w:rPr>
+          <w:rFonts w:ascii="Times New Roman" w:eastAsia="Times New Roman" w:hAnsi="Times New Roman" w:cs="Times New Roman"/>
+          <w:b/>
+          <w:bCs/>
+          <w:color w:val="000000"/>
+          <w:kern w:val="0"/>
+          <w14:ligatures w14:val="none"/>
+        </w:rPr>
+        <w:t>Conclusion &amp; Recommendations</w:t>
       </w:r>
     </w:p>
     <w:p>
@@ -1138,7 +1385,15 @@
           <w:kern w:val="0"/>
           <w14:ligatures w14:val="none"/>
         </w:rPr>
-        <w:t>9.1 Device MAC Addresses</w:t>
+        <w:t xml:space="preserve">9.1 </w:t>
+      </w:r>
+      <w:r>
+        <w:rPr>
+          <w:rFonts w:ascii="Times New Roman" w:eastAsia="Times New Roman" w:hAnsi="Times New Roman" w:cs="Times New Roman"/>
+          <w:kern w:val="0"/>
+          <w14:ligatures w14:val="none"/>
+        </w:rPr>
+        <w:t>Key Achievements</w:t>
       </w:r>
     </w:p>
     <w:p>
@@ -1157,36 +1412,16 @@
           <w:kern w:val="0"/>
           <w14:ligatures w14:val="none"/>
         </w:rPr>
-        <w:t>9.2 Network Configuration Commands</w:t>
-      </w:r>
-    </w:p>
-    <w:p>
-      <w:pPr>
-        <w:spacing w:before="100" w:beforeAutospacing="1" w:after="100" w:afterAutospacing="1" w:line="240" w:lineRule="auto"/>
-        <w:ind w:left="720"/>
-        <w:rPr>
-          <w:rFonts w:ascii="Times New Roman" w:eastAsia="Times New Roman" w:hAnsi="Times New Roman" w:cs="Times New Roman"/>
-          <w:kern w:val="0"/>
-          <w14:ligatures w14:val="none"/>
-        </w:rPr>
-      </w:pPr>
-      <w:r>
-        <w:rPr>
-          <w:rFonts w:ascii="Times New Roman" w:eastAsia="Times New Roman" w:hAnsi="Times New Roman" w:cs="Times New Roman"/>
-          <w:kern w:val="0"/>
-          <w14:ligatures w14:val="none"/>
-        </w:rPr>
-        <w:t>9.3 Cisco Packet Tracer File Reference</w:t>
-      </w:r>
-    </w:p>
-    <w:p>
-      <w:pPr>
-        <w:rPr>
-          <w:rFonts w:ascii="Times New Roman" w:hAnsi="Times New Roman" w:cs="Times New Roman"/>
-          <w:sz w:val="32"/>
-          <w:szCs w:val="32"/>
-        </w:rPr>
-      </w:pPr>
+        <w:t xml:space="preserve">9.2 </w:t>
+      </w:r>
+      <w:r>
+        <w:rPr>
+          <w:rFonts w:ascii="Times New Roman" w:eastAsia="Times New Roman" w:hAnsi="Times New Roman" w:cs="Times New Roman"/>
+          <w:kern w:val="0"/>
+          <w14:ligatures w14:val="none"/>
+        </w:rPr>
+        <w:t>Recommendations</w:t>
+      </w:r>
     </w:p>
     <w:p>
       <w:pPr>
@@ -1798,24 +2033,14 @@
       <w:r>
         <w:t xml:space="preserve">Figure </w:t>
       </w:r>
-      <w:r>
-        <w:fldChar w:fldCharType="begin"/>
-      </w:r>
-      <w:r>
-        <w:instrText xml:space="preserve"> SEQ Figure \* ARABIC </w:instrText>
-      </w:r>
-      <w:r>
-        <w:fldChar w:fldCharType="separate"/>
-      </w:r>
-      <w:r>
-        <w:rPr>
-          <w:noProof/>
-        </w:rPr>
-        <w:t>1</w:t>
-      </w:r>
-      <w:r>
-        <w:fldChar w:fldCharType="end"/>
-      </w:r>
+      <w:fldSimple w:instr=" SEQ Figure \* ARABIC ">
+        <w:r>
+          <w:rPr>
+            <w:noProof/>
+          </w:rPr>
+          <w:t>1</w:t>
+        </w:r>
+      </w:fldSimple>
       <w:r>
         <w:t xml:space="preserve"> </w:t>
       </w:r>
@@ -1925,24 +2150,14 @@
       <w:r>
         <w:t xml:space="preserve">Figure </w:t>
       </w:r>
-      <w:r>
-        <w:fldChar w:fldCharType="begin"/>
-      </w:r>
-      <w:r>
-        <w:instrText xml:space="preserve"> SEQ Figure \* ARABIC </w:instrText>
-      </w:r>
-      <w:r>
-        <w:fldChar w:fldCharType="separate"/>
-      </w:r>
-      <w:r>
-        <w:rPr>
-          <w:noProof/>
-        </w:rPr>
-        <w:t>2</w:t>
-      </w:r>
-      <w:r>
-        <w:fldChar w:fldCharType="end"/>
-      </w:r>
+      <w:fldSimple w:instr=" SEQ Figure \* ARABIC ">
+        <w:r>
+          <w:rPr>
+            <w:noProof/>
+          </w:rPr>
+          <w:t>2</w:t>
+        </w:r>
+      </w:fldSimple>
       <w:r>
         <w:t xml:space="preserve"> </w:t>
       </w:r>
@@ -2012,24 +2227,14 @@
       <w:r>
         <w:t xml:space="preserve">Figure </w:t>
       </w:r>
-      <w:r>
-        <w:fldChar w:fldCharType="begin"/>
-      </w:r>
-      <w:r>
-        <w:instrText xml:space="preserve"> SEQ Figure \* ARABIC </w:instrText>
-      </w:r>
-      <w:r>
-        <w:fldChar w:fldCharType="separate"/>
-      </w:r>
-      <w:r>
-        <w:rPr>
-          <w:noProof/>
-        </w:rPr>
-        <w:t>3</w:t>
-      </w:r>
-      <w:r>
-        <w:fldChar w:fldCharType="end"/>
-      </w:r>
+      <w:fldSimple w:instr=" SEQ Figure \* ARABIC ">
+        <w:r>
+          <w:rPr>
+            <w:noProof/>
+          </w:rPr>
+          <w:t>3</w:t>
+        </w:r>
+      </w:fldSimple>
       <w:r>
         <w:t xml:space="preserve"> </w:t>
       </w:r>
@@ -2148,24 +2353,14 @@
       <w:r>
         <w:t xml:space="preserve">Figure </w:t>
       </w:r>
-      <w:r>
-        <w:fldChar w:fldCharType="begin"/>
-      </w:r>
-      <w:r>
-        <w:instrText xml:space="preserve"> SEQ Figure \* ARABIC </w:instrText>
-      </w:r>
-      <w:r>
-        <w:fldChar w:fldCharType="separate"/>
-      </w:r>
-      <w:r>
-        <w:rPr>
-          <w:noProof/>
-        </w:rPr>
-        <w:t>4</w:t>
-      </w:r>
-      <w:r>
-        <w:fldChar w:fldCharType="end"/>
-      </w:r>
+      <w:fldSimple w:instr=" SEQ Figure \* ARABIC ">
+        <w:r>
+          <w:rPr>
+            <w:noProof/>
+          </w:rPr>
+          <w:t>4</w:t>
+        </w:r>
+      </w:fldSimple>
       <w:r>
         <w:t xml:space="preserve"> </w:t>
       </w:r>
@@ -2236,24 +2431,14 @@
       <w:r>
         <w:t xml:space="preserve">Figure </w:t>
       </w:r>
-      <w:r>
-        <w:fldChar w:fldCharType="begin"/>
-      </w:r>
-      <w:r>
-        <w:instrText xml:space="preserve"> SEQ Figure \* ARABIC </w:instrText>
-      </w:r>
-      <w:r>
-        <w:fldChar w:fldCharType="separate"/>
-      </w:r>
-      <w:r>
-        <w:rPr>
-          <w:noProof/>
-        </w:rPr>
-        <w:t>5</w:t>
-      </w:r>
-      <w:r>
-        <w:fldChar w:fldCharType="end"/>
-      </w:r>
+      <w:fldSimple w:instr=" SEQ Figure \* ARABIC ">
+        <w:r>
+          <w:rPr>
+            <w:noProof/>
+          </w:rPr>
+          <w:t>5</w:t>
+        </w:r>
+      </w:fldSimple>
       <w:r>
         <w:t xml:space="preserve"> </w:t>
       </w:r>
@@ -2398,24 +2583,14 @@
       <w:r>
         <w:t xml:space="preserve">Figure </w:t>
       </w:r>
-      <w:r>
-        <w:fldChar w:fldCharType="begin"/>
-      </w:r>
-      <w:r>
-        <w:instrText xml:space="preserve"> SEQ Figure \* ARABIC </w:instrText>
-      </w:r>
-      <w:r>
-        <w:fldChar w:fldCharType="separate"/>
-      </w:r>
-      <w:r>
-        <w:rPr>
-          <w:noProof/>
-        </w:rPr>
-        <w:t>6</w:t>
-      </w:r>
-      <w:r>
-        <w:fldChar w:fldCharType="end"/>
-      </w:r>
+      <w:fldSimple w:instr=" SEQ Figure \* ARABIC ">
+        <w:r>
+          <w:rPr>
+            <w:noProof/>
+          </w:rPr>
+          <w:t>6</w:t>
+        </w:r>
+      </w:fldSimple>
       <w:r>
         <w:t xml:space="preserve"> </w:t>
       </w:r>
@@ -3203,7 +3378,6 @@
     <w:p/>
     <w:p/>
     <w:p/>
-    <w:p/>
     <w:p>
       <w:pPr>
         <w:spacing w:before="100" w:beforeAutospacing="1" w:after="100" w:afterAutospacing="1" w:line="240" w:lineRule="auto"/>
@@ -3536,16 +3710,6 @@
     <w:p>
       <w:pPr>
         <w:spacing w:before="100" w:beforeAutospacing="1" w:after="100" w:afterAutospacing="1" w:line="240" w:lineRule="auto"/>
-        <w:rPr>
-          <w:rFonts w:ascii="Times New Roman" w:eastAsia="Times New Roman" w:hAnsi="Times New Roman" w:cs="Times New Roman"/>
-          <w:kern w:val="0"/>
-          <w14:ligatures w14:val="none"/>
-        </w:rPr>
-      </w:pPr>
-    </w:p>
-    <w:p>
-      <w:pPr>
-        <w:spacing w:before="100" w:beforeAutospacing="1" w:after="100" w:afterAutospacing="1" w:line="240" w:lineRule="auto"/>
         <w:outlineLvl w:val="1"/>
         <w:rPr>
           <w:rFonts w:ascii="Times New Roman" w:eastAsia="Times New Roman" w:hAnsi="Times New Roman" w:cs="Times New Roman"/>
@@ -3984,50 +4148,13 @@
     </w:p>
     <w:p>
       <w:pPr>
-        <w:spacing w:before="100" w:beforeAutospacing="1" w:after="100" w:afterAutospacing="1" w:line="240" w:lineRule="auto"/>
-        <w:rPr>
-          <w:rFonts w:ascii="Times New Roman" w:eastAsia="Times New Roman" w:hAnsi="Times New Roman" w:cs="Times New Roman"/>
-          <w:kern w:val="0"/>
-          <w14:ligatures w14:val="none"/>
-        </w:rPr>
-      </w:pPr>
-    </w:p>
-    <w:p>
-      <w:pPr>
-        <w:spacing w:before="100" w:beforeAutospacing="1" w:after="100" w:afterAutospacing="1" w:line="240" w:lineRule="auto"/>
-        <w:rPr>
-          <w:rFonts w:ascii="Times New Roman" w:eastAsia="Times New Roman" w:hAnsi="Times New Roman" w:cs="Times New Roman"/>
-          <w:kern w:val="0"/>
-          <w14:ligatures w14:val="none"/>
-        </w:rPr>
-      </w:pPr>
-    </w:p>
-    <w:p>
-      <w:pPr>
-        <w:spacing w:before="100" w:beforeAutospacing="1" w:after="100" w:afterAutospacing="1" w:line="240" w:lineRule="auto"/>
-        <w:rPr>
-          <w:rFonts w:ascii="Times New Roman" w:eastAsia="Times New Roman" w:hAnsi="Times New Roman" w:cs="Times New Roman"/>
-          <w:kern w:val="0"/>
-          <w14:ligatures w14:val="none"/>
-        </w:rPr>
-      </w:pPr>
-    </w:p>
-    <w:p>
-      <w:pPr>
-        <w:spacing w:before="100" w:beforeAutospacing="1" w:after="100" w:afterAutospacing="1" w:line="240" w:lineRule="auto"/>
-        <w:rPr>
-          <w:rFonts w:ascii="Times New Roman" w:eastAsia="Times New Roman" w:hAnsi="Times New Roman" w:cs="Times New Roman"/>
-          <w:kern w:val="0"/>
-          <w14:ligatures w14:val="none"/>
-        </w:rPr>
-      </w:pPr>
-    </w:p>
-    <w:p>
-      <w:pPr>
-        <w:spacing w:before="100" w:beforeAutospacing="1" w:after="100" w:afterAutospacing="1" w:line="240" w:lineRule="auto"/>
-        <w:rPr>
-          <w:rFonts w:ascii="Times New Roman" w:eastAsia="Times New Roman" w:hAnsi="Times New Roman" w:cs="Times New Roman"/>
-          <w:kern w:val="0"/>
+        <w:spacing w:after="0" w:line="240" w:lineRule="auto"/>
+        <w:rPr>
+          <w:rFonts w:ascii="Times New Roman" w:eastAsia="Times New Roman" w:hAnsi="Times New Roman" w:cs="Times New Roman"/>
+          <w:color w:val="000000"/>
+          <w:kern w:val="0"/>
+          <w:sz w:val="22"/>
+          <w:szCs w:val="22"/>
           <w14:ligatures w14:val="none"/>
         </w:rPr>
       </w:pPr>
@@ -4056,7 +4183,6 @@
           <w:szCs w:val="27"/>
           <w14:ligatures w14:val="none"/>
         </w:rPr>
-        <w:lastRenderedPageBreak/>
         <w:t>6.3 File &amp; Print Services</w:t>
       </w:r>
     </w:p>
@@ -4105,6 +4231,7 @@
           <w:kern w:val="0"/>
           <w14:ligatures w14:val="none"/>
         </w:rPr>
+        <w:lastRenderedPageBreak/>
         <w:tab/>
       </w:r>
       <w:r>
@@ -4301,829 +4428,6 @@
         </w:rPr>
         <w:tab/>
         <w:t>SSID (Guests): Isolated network, limited access, internet-only</w:t>
-      </w:r>
-    </w:p>
-    <w:p/>
-    <w:p/>
-    <w:p/>
-    <w:p/>
-    <w:p/>
-    <w:p/>
-    <w:p/>
-    <w:p/>
-    <w:p/>
-    <w:p/>
-    <w:p/>
-    <w:p/>
-    <w:p>
-      <w:pPr>
-        <w:spacing w:before="100" w:beforeAutospacing="1" w:after="100" w:afterAutospacing="1" w:line="240" w:lineRule="auto"/>
-        <w:outlineLvl w:val="1"/>
-        <w:rPr>
-          <w:rFonts w:ascii="Times New Roman" w:eastAsia="Times New Roman" w:hAnsi="Times New Roman" w:cs="Times New Roman"/>
-          <w:b/>
-          <w:bCs/>
-          <w:kern w:val="0"/>
-          <w:sz w:val="32"/>
-          <w:szCs w:val="32"/>
-          <w14:ligatures w14:val="none"/>
-        </w:rPr>
-      </w:pPr>
-      <w:r>
-        <w:rPr>
-          <w:rFonts w:ascii="Times New Roman" w:eastAsia="Times New Roman" w:hAnsi="Times New Roman" w:cs="Times New Roman"/>
-          <w:b/>
-          <w:bCs/>
-          <w:kern w:val="0"/>
-          <w:sz w:val="32"/>
-          <w:szCs w:val="32"/>
-          <w14:ligatures w14:val="none"/>
-        </w:rPr>
-        <w:lastRenderedPageBreak/>
-        <w:t>7. Network Security</w:t>
-      </w:r>
-    </w:p>
-    <w:p>
-      <w:pPr>
-        <w:spacing w:before="100" w:beforeAutospacing="1" w:after="100" w:afterAutospacing="1" w:line="240" w:lineRule="auto"/>
-        <w:rPr>
-          <w:rFonts w:ascii="Times New Roman" w:eastAsia="Times New Roman" w:hAnsi="Times New Roman" w:cs="Times New Roman"/>
-          <w:kern w:val="0"/>
-          <w14:ligatures w14:val="none"/>
-        </w:rPr>
-      </w:pPr>
-    </w:p>
-    <w:p>
-      <w:pPr>
-        <w:spacing w:before="100" w:beforeAutospacing="1" w:after="100" w:afterAutospacing="1" w:line="240" w:lineRule="auto"/>
-        <w:rPr>
-          <w:rFonts w:ascii="Times New Roman" w:eastAsia="Times New Roman" w:hAnsi="Times New Roman" w:cs="Times New Roman"/>
-          <w:kern w:val="0"/>
-          <w14:ligatures w14:val="none"/>
-        </w:rPr>
-      </w:pPr>
-      <w:r>
-        <w:rPr>
-          <w:rFonts w:ascii="Times New Roman" w:eastAsia="Times New Roman" w:hAnsi="Times New Roman" w:cs="Times New Roman"/>
-          <w:kern w:val="0"/>
-          <w14:ligatures w14:val="none"/>
-        </w:rPr>
-        <w:t>Security is a core component of the network design, ensuring data confidentiality, integrity, and availability across IT and HR offices. Multiple layers of security are implemented, combining VLAN segmentation, access control, firewall rules, and wireless encryption to protect organizational resources from internal and external threats.</w:t>
-      </w:r>
-    </w:p>
-    <w:p/>
-    <w:p>
-      <w:pPr>
-        <w:spacing w:before="100" w:beforeAutospacing="1" w:after="100" w:afterAutospacing="1" w:line="240" w:lineRule="auto"/>
-        <w:outlineLvl w:val="2"/>
-        <w:rPr>
-          <w:rFonts w:ascii="Times New Roman" w:eastAsia="Times New Roman" w:hAnsi="Times New Roman" w:cs="Times New Roman"/>
-          <w:b/>
-          <w:bCs/>
-          <w:kern w:val="0"/>
-          <w:sz w:val="27"/>
-          <w:szCs w:val="27"/>
-          <w14:ligatures w14:val="none"/>
-        </w:rPr>
-      </w:pPr>
-      <w:r>
-        <w:rPr>
-          <w:rFonts w:ascii="Times New Roman" w:eastAsia="Times New Roman" w:hAnsi="Times New Roman" w:cs="Times New Roman"/>
-          <w:b/>
-          <w:bCs/>
-          <w:kern w:val="0"/>
-          <w:sz w:val="27"/>
-          <w:szCs w:val="27"/>
-          <w14:ligatures w14:val="none"/>
-        </w:rPr>
-        <w:t>7.1 VLAN Segmentation</w:t>
-      </w:r>
-    </w:p>
-    <w:p>
-      <w:pPr>
-        <w:spacing w:before="100" w:beforeAutospacing="1" w:after="100" w:afterAutospacing="1" w:line="240" w:lineRule="auto"/>
-        <w:rPr>
-          <w:rFonts w:ascii="Times New Roman" w:eastAsia="Times New Roman" w:hAnsi="Times New Roman" w:cs="Times New Roman"/>
-          <w:kern w:val="0"/>
-          <w14:ligatures w14:val="none"/>
-        </w:rPr>
-      </w:pPr>
-    </w:p>
-    <w:p>
-      <w:pPr>
-        <w:spacing w:before="100" w:beforeAutospacing="1" w:after="100" w:afterAutospacing="1" w:line="240" w:lineRule="auto"/>
-        <w:rPr>
-          <w:rFonts w:ascii="Times New Roman" w:eastAsia="Times New Roman" w:hAnsi="Times New Roman" w:cs="Times New Roman"/>
-          <w:kern w:val="0"/>
-          <w14:ligatures w14:val="none"/>
-        </w:rPr>
-      </w:pPr>
-      <w:r>
-        <w:rPr>
-          <w:rFonts w:ascii="Times New Roman" w:eastAsia="Times New Roman" w:hAnsi="Times New Roman" w:cs="Times New Roman"/>
-          <w:kern w:val="0"/>
-          <w14:ligatures w14:val="none"/>
-        </w:rPr>
-        <w:t>VLANs are configured to isolate network traffic between IT and HR departments. This segmentation prevents unauthorized access, reduces broadcast domains, and enhances overall security.</w:t>
-      </w:r>
-    </w:p>
-    <w:p>
-      <w:pPr>
-        <w:spacing w:after="0" w:line="240" w:lineRule="auto"/>
-        <w:rPr>
-          <w:rFonts w:ascii="Times New Roman" w:eastAsia="Times New Roman" w:hAnsi="Times New Roman" w:cs="Times New Roman"/>
-          <w:color w:val="000000"/>
-          <w:kern w:val="0"/>
-          <w:sz w:val="22"/>
-          <w:szCs w:val="22"/>
-          <w14:ligatures w14:val="none"/>
-        </w:rPr>
-      </w:pPr>
-      <w:r>
-        <w:rPr>
-          <w:rFonts w:ascii="Times New Roman" w:eastAsia="Times New Roman" w:hAnsi="Times New Roman" w:cs="Times New Roman"/>
-          <w:color w:val="000000"/>
-          <w:kern w:val="0"/>
-          <w:sz w:val="21"/>
-          <w:szCs w:val="21"/>
-          <w14:ligatures w14:val="none"/>
-        </w:rPr>
-        <w:tab/>
-      </w:r>
-      <w:r>
-        <w:rPr>
-          <w:rFonts w:ascii="Times New Roman" w:eastAsia="Times New Roman" w:hAnsi="Times New Roman" w:cs="Times New Roman"/>
-          <w:color w:val="000000"/>
-          <w:kern w:val="0"/>
-          <w:sz w:val="22"/>
-          <w:szCs w:val="22"/>
-          <w14:ligatures w14:val="none"/>
-        </w:rPr>
-        <w:t>•</w:t>
-      </w:r>
-      <w:r>
-        <w:rPr>
-          <w:rFonts w:ascii="Times New Roman" w:eastAsia="Times New Roman" w:hAnsi="Times New Roman" w:cs="Times New Roman"/>
-          <w:color w:val="000000"/>
-          <w:kern w:val="0"/>
-          <w:sz w:val="22"/>
-          <w:szCs w:val="22"/>
-          <w14:ligatures w14:val="none"/>
-        </w:rPr>
-        <w:tab/>
-        <w:t>VLAN 1: Default/Management</w:t>
-      </w:r>
-    </w:p>
-    <w:p>
-      <w:pPr>
-        <w:spacing w:after="0" w:line="240" w:lineRule="auto"/>
-        <w:rPr>
-          <w:rFonts w:ascii="Times New Roman" w:eastAsia="Times New Roman" w:hAnsi="Times New Roman" w:cs="Times New Roman"/>
-          <w:color w:val="000000"/>
-          <w:kern w:val="0"/>
-          <w:sz w:val="22"/>
-          <w:szCs w:val="22"/>
-          <w14:ligatures w14:val="none"/>
-        </w:rPr>
-      </w:pPr>
-      <w:r>
-        <w:rPr>
-          <w:rFonts w:ascii="Times New Roman" w:eastAsia="Times New Roman" w:hAnsi="Times New Roman" w:cs="Times New Roman"/>
-          <w:color w:val="000000"/>
-          <w:kern w:val="0"/>
-          <w:sz w:val="22"/>
-          <w:szCs w:val="22"/>
-          <w14:ligatures w14:val="none"/>
-        </w:rPr>
-        <w:tab/>
-        <w:t>•</w:t>
-      </w:r>
-      <w:r>
-        <w:rPr>
-          <w:rFonts w:ascii="Times New Roman" w:eastAsia="Times New Roman" w:hAnsi="Times New Roman" w:cs="Times New Roman"/>
-          <w:color w:val="000000"/>
-          <w:kern w:val="0"/>
-          <w:sz w:val="22"/>
-          <w:szCs w:val="22"/>
-          <w14:ligatures w14:val="none"/>
-        </w:rPr>
-        <w:tab/>
-        <w:t>VLAN 2: HR Office Devices</w:t>
-      </w:r>
-    </w:p>
-    <w:p>
-      <w:pPr>
-        <w:spacing w:after="0" w:line="240" w:lineRule="auto"/>
-        <w:rPr>
-          <w:rFonts w:ascii="Times New Roman" w:eastAsia="Times New Roman" w:hAnsi="Times New Roman" w:cs="Times New Roman"/>
-          <w:color w:val="000000"/>
-          <w:kern w:val="0"/>
-          <w:sz w:val="22"/>
-          <w:szCs w:val="22"/>
-          <w14:ligatures w14:val="none"/>
-        </w:rPr>
-      </w:pPr>
-      <w:r>
-        <w:rPr>
-          <w:rFonts w:ascii="Times New Roman" w:eastAsia="Times New Roman" w:hAnsi="Times New Roman" w:cs="Times New Roman"/>
-          <w:color w:val="000000"/>
-          <w:kern w:val="0"/>
-          <w:sz w:val="22"/>
-          <w:szCs w:val="22"/>
-          <w14:ligatures w14:val="none"/>
-        </w:rPr>
-        <w:tab/>
-        <w:t>•</w:t>
-      </w:r>
-      <w:r>
-        <w:rPr>
-          <w:rFonts w:ascii="Times New Roman" w:eastAsia="Times New Roman" w:hAnsi="Times New Roman" w:cs="Times New Roman"/>
-          <w:color w:val="000000"/>
-          <w:kern w:val="0"/>
-          <w:sz w:val="22"/>
-          <w:szCs w:val="22"/>
-          <w14:ligatures w14:val="none"/>
-        </w:rPr>
-        <w:tab/>
-        <w:t>VLAN 10: Wireless Clients (Employees)</w:t>
-      </w:r>
-    </w:p>
-    <w:p>
-      <w:pPr>
-        <w:spacing w:after="0" w:line="240" w:lineRule="auto"/>
-        <w:rPr>
-          <w:rFonts w:ascii="Times New Roman" w:eastAsia="Times New Roman" w:hAnsi="Times New Roman" w:cs="Times New Roman"/>
-          <w:color w:val="000000"/>
-          <w:kern w:val="0"/>
-          <w:sz w:val="22"/>
-          <w:szCs w:val="22"/>
-          <w14:ligatures w14:val="none"/>
-        </w:rPr>
-      </w:pPr>
-      <w:r>
-        <w:rPr>
-          <w:rFonts w:ascii="Times New Roman" w:eastAsia="Times New Roman" w:hAnsi="Times New Roman" w:cs="Times New Roman"/>
-          <w:color w:val="000000"/>
-          <w:kern w:val="0"/>
-          <w:sz w:val="22"/>
-          <w:szCs w:val="22"/>
-          <w14:ligatures w14:val="none"/>
-        </w:rPr>
-        <w:tab/>
-        <w:t>•</w:t>
-      </w:r>
-      <w:r>
-        <w:rPr>
-          <w:rFonts w:ascii="Times New Roman" w:eastAsia="Times New Roman" w:hAnsi="Times New Roman" w:cs="Times New Roman"/>
-          <w:color w:val="000000"/>
-          <w:kern w:val="0"/>
-          <w:sz w:val="22"/>
-          <w:szCs w:val="22"/>
-          <w14:ligatures w14:val="none"/>
-        </w:rPr>
-        <w:tab/>
-        <w:t>VLAN 20: Wireless Clients (Guests – Internet only)</w:t>
-      </w:r>
-    </w:p>
-    <w:p/>
-    <w:p>
-      <w:pPr>
-        <w:spacing w:before="100" w:beforeAutospacing="1" w:after="100" w:afterAutospacing="1" w:line="240" w:lineRule="auto"/>
-        <w:outlineLvl w:val="2"/>
-        <w:rPr>
-          <w:rFonts w:ascii="Times New Roman" w:eastAsia="Times New Roman" w:hAnsi="Times New Roman" w:cs="Times New Roman"/>
-          <w:b/>
-          <w:bCs/>
-          <w:kern w:val="0"/>
-          <w:sz w:val="27"/>
-          <w:szCs w:val="27"/>
-          <w14:ligatures w14:val="none"/>
-        </w:rPr>
-      </w:pPr>
-      <w:r>
-        <w:rPr>
-          <w:rFonts w:ascii="Times New Roman" w:eastAsia="Times New Roman" w:hAnsi="Times New Roman" w:cs="Times New Roman"/>
-          <w:b/>
-          <w:bCs/>
-          <w:kern w:val="0"/>
-          <w:sz w:val="27"/>
-          <w:szCs w:val="27"/>
-          <w14:ligatures w14:val="none"/>
-        </w:rPr>
-        <w:t>7.2 Access Control Lists (ACLs)</w:t>
-      </w:r>
-    </w:p>
-    <w:p>
-      <w:pPr>
-        <w:spacing w:before="100" w:beforeAutospacing="1" w:after="100" w:afterAutospacing="1" w:line="240" w:lineRule="auto"/>
-        <w:rPr>
-          <w:rFonts w:ascii="Times New Roman" w:eastAsia="Times New Roman" w:hAnsi="Times New Roman" w:cs="Times New Roman"/>
-          <w:kern w:val="0"/>
-          <w14:ligatures w14:val="none"/>
-        </w:rPr>
-      </w:pPr>
-    </w:p>
-    <w:p>
-      <w:pPr>
-        <w:spacing w:before="100" w:beforeAutospacing="1" w:after="100" w:afterAutospacing="1" w:line="240" w:lineRule="auto"/>
-        <w:rPr>
-          <w:rFonts w:ascii="Times New Roman" w:eastAsia="Times New Roman" w:hAnsi="Times New Roman" w:cs="Times New Roman"/>
-          <w:kern w:val="0"/>
-          <w14:ligatures w14:val="none"/>
-        </w:rPr>
-      </w:pPr>
-      <w:r>
-        <w:rPr>
-          <w:rFonts w:ascii="Times New Roman" w:eastAsia="Times New Roman" w:hAnsi="Times New Roman" w:cs="Times New Roman"/>
-          <w:kern w:val="0"/>
-          <w14:ligatures w14:val="none"/>
-        </w:rPr>
-        <w:t>ACLs are applied at the router to filter traffic between VLANs and to the cloud data center. This ensures that sensitive HR and IT traffic remains isolated while still allowing access to shared services like DNS and File Servers.</w:t>
-      </w:r>
-    </w:p>
-    <w:p>
-      <w:pPr>
-        <w:spacing w:after="0" w:line="240" w:lineRule="auto"/>
-        <w:rPr>
-          <w:rFonts w:ascii="Times New Roman" w:eastAsia="Times New Roman" w:hAnsi="Times New Roman" w:cs="Times New Roman"/>
-          <w:color w:val="000000"/>
-          <w:kern w:val="0"/>
-          <w:sz w:val="22"/>
-          <w:szCs w:val="22"/>
-          <w14:ligatures w14:val="none"/>
-        </w:rPr>
-      </w:pPr>
-      <w:r>
-        <w:rPr>
-          <w:rFonts w:ascii="Times New Roman" w:eastAsia="Times New Roman" w:hAnsi="Times New Roman" w:cs="Times New Roman"/>
-          <w:color w:val="000000"/>
-          <w:kern w:val="0"/>
-          <w:sz w:val="22"/>
-          <w:szCs w:val="22"/>
-          <w14:ligatures w14:val="none"/>
-        </w:rPr>
-        <w:tab/>
-        <w:t>•</w:t>
-      </w:r>
-      <w:r>
-        <w:rPr>
-          <w:rFonts w:ascii="Times New Roman" w:eastAsia="Times New Roman" w:hAnsi="Times New Roman" w:cs="Times New Roman"/>
-          <w:color w:val="000000"/>
-          <w:kern w:val="0"/>
-          <w:sz w:val="22"/>
-          <w:szCs w:val="22"/>
-          <w14:ligatures w14:val="none"/>
-        </w:rPr>
-        <w:tab/>
-        <w:t>HR VLAN (2): Restricted to HR servers and printers</w:t>
-      </w:r>
-    </w:p>
-    <w:p>
-      <w:pPr>
-        <w:spacing w:after="0" w:line="240" w:lineRule="auto"/>
-        <w:rPr>
-          <w:rFonts w:ascii="Times New Roman" w:eastAsia="Times New Roman" w:hAnsi="Times New Roman" w:cs="Times New Roman"/>
-          <w:color w:val="000000"/>
-          <w:kern w:val="0"/>
-          <w:sz w:val="22"/>
-          <w:szCs w:val="22"/>
-          <w14:ligatures w14:val="none"/>
-        </w:rPr>
-      </w:pPr>
-      <w:r>
-        <w:rPr>
-          <w:rFonts w:ascii="Times New Roman" w:eastAsia="Times New Roman" w:hAnsi="Times New Roman" w:cs="Times New Roman"/>
-          <w:color w:val="000000"/>
-          <w:kern w:val="0"/>
-          <w:sz w:val="22"/>
-          <w:szCs w:val="22"/>
-          <w14:ligatures w14:val="none"/>
-        </w:rPr>
-        <w:tab/>
-        <w:t>•</w:t>
-      </w:r>
-      <w:r>
-        <w:rPr>
-          <w:rFonts w:ascii="Times New Roman" w:eastAsia="Times New Roman" w:hAnsi="Times New Roman" w:cs="Times New Roman"/>
-          <w:color w:val="000000"/>
-          <w:kern w:val="0"/>
-          <w:sz w:val="22"/>
-          <w:szCs w:val="22"/>
-          <w14:ligatures w14:val="none"/>
-        </w:rPr>
-        <w:tab/>
-        <w:t>IT VLAN (1): Full access to network infrastructure and shared servers</w:t>
-      </w:r>
-    </w:p>
-    <w:p>
-      <w:pPr>
-        <w:spacing w:after="0" w:line="240" w:lineRule="auto"/>
-        <w:rPr>
-          <w:rFonts w:ascii="Times New Roman" w:eastAsia="Times New Roman" w:hAnsi="Times New Roman" w:cs="Times New Roman"/>
-          <w:color w:val="000000"/>
-          <w:kern w:val="0"/>
-          <w:sz w:val="22"/>
-          <w:szCs w:val="22"/>
-          <w14:ligatures w14:val="none"/>
-        </w:rPr>
-      </w:pPr>
-      <w:r>
-        <w:rPr>
-          <w:rFonts w:ascii="Times New Roman" w:eastAsia="Times New Roman" w:hAnsi="Times New Roman" w:cs="Times New Roman"/>
-          <w:color w:val="000000"/>
-          <w:kern w:val="0"/>
-          <w:sz w:val="22"/>
-          <w:szCs w:val="22"/>
-          <w14:ligatures w14:val="none"/>
-        </w:rPr>
-        <w:tab/>
-        <w:t>•</w:t>
-      </w:r>
-      <w:r>
-        <w:rPr>
-          <w:rFonts w:ascii="Times New Roman" w:eastAsia="Times New Roman" w:hAnsi="Times New Roman" w:cs="Times New Roman"/>
-          <w:color w:val="000000"/>
-          <w:kern w:val="0"/>
-          <w:sz w:val="22"/>
-          <w:szCs w:val="22"/>
-          <w14:ligatures w14:val="none"/>
-        </w:rPr>
-        <w:tab/>
-        <w:t>Guest VLAN (20): Internet access only, no internal resources</w:t>
-      </w:r>
-    </w:p>
-    <w:p/>
-    <w:p>
-      <w:pPr>
-        <w:spacing w:before="100" w:beforeAutospacing="1" w:after="100" w:afterAutospacing="1" w:line="240" w:lineRule="auto"/>
-        <w:outlineLvl w:val="2"/>
-        <w:rPr>
-          <w:rFonts w:ascii="Times New Roman" w:eastAsia="Times New Roman" w:hAnsi="Times New Roman" w:cs="Times New Roman"/>
-          <w:b/>
-          <w:bCs/>
-          <w:kern w:val="0"/>
-          <w:sz w:val="27"/>
-          <w:szCs w:val="27"/>
-          <w14:ligatures w14:val="none"/>
-        </w:rPr>
-      </w:pPr>
-      <w:r>
-        <w:rPr>
-          <w:rFonts w:ascii="Times New Roman" w:eastAsia="Times New Roman" w:hAnsi="Times New Roman" w:cs="Times New Roman"/>
-          <w:b/>
-          <w:bCs/>
-          <w:kern w:val="0"/>
-          <w:sz w:val="27"/>
-          <w:szCs w:val="27"/>
-          <w14:ligatures w14:val="none"/>
-        </w:rPr>
-        <w:t>7.3 Firewall and Perimeter Security</w:t>
-      </w:r>
-    </w:p>
-    <w:p>
-      <w:pPr>
-        <w:spacing w:before="100" w:beforeAutospacing="1" w:after="100" w:afterAutospacing="1" w:line="240" w:lineRule="auto"/>
-        <w:rPr>
-          <w:rFonts w:ascii="Times New Roman" w:eastAsia="Times New Roman" w:hAnsi="Times New Roman" w:cs="Times New Roman"/>
-          <w:kern w:val="0"/>
-          <w14:ligatures w14:val="none"/>
-        </w:rPr>
-      </w:pPr>
-    </w:p>
-    <w:p>
-      <w:pPr>
-        <w:spacing w:before="100" w:beforeAutospacing="1" w:after="100" w:afterAutospacing="1" w:line="240" w:lineRule="auto"/>
-        <w:rPr>
-          <w:rFonts w:ascii="Times New Roman" w:eastAsia="Times New Roman" w:hAnsi="Times New Roman" w:cs="Times New Roman"/>
-          <w:kern w:val="0"/>
-          <w14:ligatures w14:val="none"/>
-        </w:rPr>
-      </w:pPr>
-      <w:r>
-        <w:rPr>
-          <w:rFonts w:ascii="Times New Roman" w:eastAsia="Times New Roman" w:hAnsi="Times New Roman" w:cs="Times New Roman"/>
-          <w:kern w:val="0"/>
-          <w14:ligatures w14:val="none"/>
-        </w:rPr>
-        <w:t>The IT office router acts as the first layer of defense between the internal LAN and the external cloud/data center. Basic firewall configurations block unauthorized inbound traffic while allowing only necessary services (e.g., DNS, HTTP/HTTPS).</w:t>
-      </w:r>
-      <w:r>
-        <w:rPr>
-          <w:rFonts w:ascii="Times New Roman" w:eastAsia="Times New Roman" w:hAnsi="Times New Roman" w:cs="Times New Roman"/>
-          <w:kern w:val="0"/>
-          <w14:ligatures w14:val="none"/>
-        </w:rPr>
-        <w:t xml:space="preserve"> </w:t>
-      </w:r>
-      <w:r>
-        <w:rPr>
-          <w:rFonts w:ascii="Times New Roman" w:eastAsia="Times New Roman" w:hAnsi="Times New Roman" w:cs="Times New Roman"/>
-          <w:kern w:val="0"/>
-          <w14:ligatures w14:val="none"/>
-        </w:rPr>
-        <w:t xml:space="preserve">This functionality is enforced </w:t>
-      </w:r>
-      <w:r>
-        <w:rPr>
-          <w:rFonts w:ascii="Times New Roman" w:eastAsia="Times New Roman" w:hAnsi="Times New Roman" w:cs="Times New Roman"/>
-          <w:kern w:val="0"/>
-          <w14:ligatures w14:val="none"/>
-        </w:rPr>
-        <w:lastRenderedPageBreak/>
-        <w:t>through Access Control Lists (ACLs) configured on the router, which act as a lightweight firewall by filtering permitted traffic and blocking unauthorized access attempts</w:t>
-      </w:r>
-      <w:r>
-        <w:rPr>
-          <w:rFonts w:ascii="Times New Roman" w:eastAsia="Times New Roman" w:hAnsi="Times New Roman" w:cs="Times New Roman"/>
-          <w:i/>
-          <w:iCs/>
-          <w:kern w:val="0"/>
-          <w14:ligatures w14:val="none"/>
-        </w:rPr>
-        <w:t>.</w:t>
-      </w:r>
-    </w:p>
-    <w:p>
-      <w:pPr>
-        <w:spacing w:before="100" w:beforeAutospacing="1" w:after="100" w:afterAutospacing="1" w:line="240" w:lineRule="auto"/>
-        <w:rPr>
-          <w:rFonts w:ascii="Times New Roman" w:eastAsia="Times New Roman" w:hAnsi="Times New Roman" w:cs="Times New Roman"/>
-          <w:kern w:val="0"/>
-          <w14:ligatures w14:val="none"/>
-        </w:rPr>
-      </w:pPr>
-    </w:p>
-    <w:p>
-      <w:pPr>
-        <w:spacing w:before="100" w:beforeAutospacing="1" w:after="100" w:afterAutospacing="1" w:line="240" w:lineRule="auto"/>
-        <w:outlineLvl w:val="2"/>
-        <w:rPr>
-          <w:rFonts w:ascii="Times New Roman" w:eastAsia="Times New Roman" w:hAnsi="Times New Roman" w:cs="Times New Roman"/>
-          <w:b/>
-          <w:bCs/>
-          <w:kern w:val="0"/>
-          <w:sz w:val="27"/>
-          <w:szCs w:val="27"/>
-          <w14:ligatures w14:val="none"/>
-        </w:rPr>
-      </w:pPr>
-      <w:r>
-        <w:rPr>
-          <w:rFonts w:ascii="Times New Roman" w:eastAsia="Times New Roman" w:hAnsi="Times New Roman" w:cs="Times New Roman"/>
-          <w:b/>
-          <w:bCs/>
-          <w:kern w:val="0"/>
-          <w:sz w:val="27"/>
-          <w:szCs w:val="27"/>
-          <w14:ligatures w14:val="none"/>
-        </w:rPr>
-        <w:t>7.4 Wireless Security</w:t>
-      </w:r>
-    </w:p>
-    <w:p>
-      <w:pPr>
-        <w:spacing w:before="100" w:beforeAutospacing="1" w:after="100" w:afterAutospacing="1" w:line="240" w:lineRule="auto"/>
-        <w:rPr>
-          <w:rFonts w:ascii="Times New Roman" w:eastAsia="Times New Roman" w:hAnsi="Times New Roman" w:cs="Times New Roman"/>
-          <w:kern w:val="0"/>
-          <w14:ligatures w14:val="none"/>
-        </w:rPr>
-      </w:pPr>
-    </w:p>
-    <w:p>
-      <w:pPr>
-        <w:spacing w:before="100" w:beforeAutospacing="1" w:after="100" w:afterAutospacing="1" w:line="240" w:lineRule="auto"/>
-        <w:rPr>
-          <w:rFonts w:ascii="Times New Roman" w:eastAsia="Times New Roman" w:hAnsi="Times New Roman" w:cs="Times New Roman"/>
-          <w:kern w:val="0"/>
-          <w14:ligatures w14:val="none"/>
-        </w:rPr>
-      </w:pPr>
-      <w:r>
-        <w:rPr>
-          <w:rFonts w:ascii="Times New Roman" w:eastAsia="Times New Roman" w:hAnsi="Times New Roman" w:cs="Times New Roman"/>
-          <w:kern w:val="0"/>
-          <w14:ligatures w14:val="none"/>
-        </w:rPr>
-        <w:t>Wireless access points managed by the WLC use WPA2-Enterprise with centralized authentication. Guest users are placed on a separate VLAN, ensuring no access to internal resources.</w:t>
-      </w:r>
-    </w:p>
-    <w:p>
-      <w:pPr>
-        <w:spacing w:after="0" w:line="240" w:lineRule="auto"/>
-        <w:rPr>
-          <w:rFonts w:ascii="Times New Roman" w:eastAsia="Times New Roman" w:hAnsi="Times New Roman" w:cs="Times New Roman"/>
-          <w:color w:val="000000"/>
-          <w:kern w:val="0"/>
-          <w:sz w:val="22"/>
-          <w:szCs w:val="22"/>
-          <w14:ligatures w14:val="none"/>
-        </w:rPr>
-      </w:pPr>
-      <w:r>
-        <w:rPr>
-          <w:rFonts w:ascii="Times New Roman" w:eastAsia="Times New Roman" w:hAnsi="Times New Roman" w:cs="Times New Roman"/>
-          <w:color w:val="000000"/>
-          <w:kern w:val="0"/>
-          <w:sz w:val="22"/>
-          <w:szCs w:val="22"/>
-          <w14:ligatures w14:val="none"/>
-        </w:rPr>
-        <w:tab/>
-        <w:t>•</w:t>
-      </w:r>
-      <w:r>
-        <w:rPr>
-          <w:rFonts w:ascii="Times New Roman" w:eastAsia="Times New Roman" w:hAnsi="Times New Roman" w:cs="Times New Roman"/>
-          <w:color w:val="000000"/>
-          <w:kern w:val="0"/>
-          <w:sz w:val="22"/>
-          <w:szCs w:val="22"/>
-          <w14:ligatures w14:val="none"/>
-        </w:rPr>
-        <w:tab/>
-        <w:t>Employee SSID: WPA2-Enterprise, VLAN 10</w:t>
-      </w:r>
-    </w:p>
-    <w:p>
-      <w:pPr>
-        <w:spacing w:after="0" w:line="240" w:lineRule="auto"/>
-        <w:rPr>
-          <w:rFonts w:ascii="Helvetica Neue" w:eastAsia="Times New Roman" w:hAnsi="Helvetica Neue" w:cs="Times New Roman"/>
-          <w:color w:val="000000"/>
-          <w:kern w:val="0"/>
-          <w:sz w:val="21"/>
-          <w:szCs w:val="21"/>
-          <w14:ligatures w14:val="none"/>
-        </w:rPr>
-      </w:pPr>
-      <w:r>
-        <w:rPr>
-          <w:rFonts w:ascii="Times New Roman" w:eastAsia="Times New Roman" w:hAnsi="Times New Roman" w:cs="Times New Roman"/>
-          <w:color w:val="000000"/>
-          <w:kern w:val="0"/>
-          <w:sz w:val="22"/>
-          <w:szCs w:val="22"/>
-          <w14:ligatures w14:val="none"/>
-        </w:rPr>
-        <w:tab/>
-        <w:t>•</w:t>
-      </w:r>
-      <w:r>
-        <w:rPr>
-          <w:rFonts w:ascii="Times New Roman" w:eastAsia="Times New Roman" w:hAnsi="Times New Roman" w:cs="Times New Roman"/>
-          <w:color w:val="000000"/>
-          <w:kern w:val="0"/>
-          <w:sz w:val="22"/>
-          <w:szCs w:val="22"/>
-          <w14:ligatures w14:val="none"/>
-        </w:rPr>
-        <w:tab/>
-        <w:t>Guest SSID: WPA2-Personal, VLAN 20, Internet-only</w:t>
-      </w:r>
-    </w:p>
-    <w:p/>
-    <w:p>
-      <w:pPr>
-        <w:spacing w:before="100" w:beforeAutospacing="1" w:after="100" w:afterAutospacing="1" w:line="240" w:lineRule="auto"/>
-        <w:outlineLvl w:val="2"/>
-        <w:rPr>
-          <w:rFonts w:ascii="Times New Roman" w:eastAsia="Times New Roman" w:hAnsi="Times New Roman" w:cs="Times New Roman"/>
-          <w:b/>
-          <w:bCs/>
-          <w:kern w:val="0"/>
-          <w:sz w:val="27"/>
-          <w:szCs w:val="27"/>
-          <w14:ligatures w14:val="none"/>
-        </w:rPr>
-      </w:pPr>
-      <w:r>
-        <w:rPr>
-          <w:rFonts w:ascii="Times New Roman" w:eastAsia="Times New Roman" w:hAnsi="Times New Roman" w:cs="Times New Roman"/>
-          <w:b/>
-          <w:bCs/>
-          <w:kern w:val="0"/>
-          <w:sz w:val="27"/>
-          <w:szCs w:val="27"/>
-          <w14:ligatures w14:val="none"/>
-        </w:rPr>
-        <w:t>7.5 Device Hardening</w:t>
-      </w:r>
-    </w:p>
-    <w:p>
-      <w:pPr>
-        <w:spacing w:before="100" w:beforeAutospacing="1" w:after="100" w:afterAutospacing="1" w:line="240" w:lineRule="auto"/>
-        <w:rPr>
-          <w:rFonts w:ascii="Times New Roman" w:eastAsia="Times New Roman" w:hAnsi="Times New Roman" w:cs="Times New Roman"/>
-          <w:kern w:val="0"/>
-          <w14:ligatures w14:val="none"/>
-        </w:rPr>
-      </w:pPr>
-    </w:p>
-    <w:p>
-      <w:pPr>
-        <w:spacing w:before="100" w:beforeAutospacing="1" w:after="100" w:afterAutospacing="1" w:line="240" w:lineRule="auto"/>
-        <w:rPr>
-          <w:rFonts w:ascii="Times New Roman" w:eastAsia="Times New Roman" w:hAnsi="Times New Roman" w:cs="Times New Roman"/>
-          <w:kern w:val="0"/>
-          <w14:ligatures w14:val="none"/>
-        </w:rPr>
-      </w:pPr>
-      <w:r>
-        <w:rPr>
-          <w:rFonts w:ascii="Times New Roman" w:eastAsia="Times New Roman" w:hAnsi="Times New Roman" w:cs="Times New Roman"/>
-          <w:kern w:val="0"/>
-          <w14:ligatures w14:val="none"/>
-        </w:rPr>
-        <w:t>All networking devices (routers, switches, WLC) are secured with:</w:t>
-      </w:r>
-    </w:p>
-    <w:p>
-      <w:pPr>
-        <w:numPr>
-          <w:ilvl w:val="0"/>
-          <w:numId w:val="6"/>
-        </w:numPr>
-        <w:spacing w:before="100" w:beforeAutospacing="1" w:after="100" w:afterAutospacing="1" w:line="240" w:lineRule="auto"/>
-        <w:rPr>
-          <w:rFonts w:ascii="Times New Roman" w:eastAsia="Times New Roman" w:hAnsi="Times New Roman" w:cs="Times New Roman"/>
-          <w:kern w:val="0"/>
-          <w14:ligatures w14:val="none"/>
-        </w:rPr>
-      </w:pPr>
-      <w:r>
-        <w:rPr>
-          <w:rFonts w:ascii="Times New Roman" w:eastAsia="Times New Roman" w:hAnsi="Times New Roman" w:cs="Times New Roman"/>
-          <w:kern w:val="0"/>
-          <w14:ligatures w14:val="none"/>
-        </w:rPr>
-        <w:t>Strong console and SSH passwords</w:t>
-      </w:r>
-    </w:p>
-    <w:p>
-      <w:pPr>
-        <w:numPr>
-          <w:ilvl w:val="0"/>
-          <w:numId w:val="6"/>
-        </w:numPr>
-        <w:spacing w:before="100" w:beforeAutospacing="1" w:after="100" w:afterAutospacing="1" w:line="240" w:lineRule="auto"/>
-        <w:rPr>
-          <w:rFonts w:ascii="Times New Roman" w:eastAsia="Times New Roman" w:hAnsi="Times New Roman" w:cs="Times New Roman"/>
-          <w:kern w:val="0"/>
-          <w14:ligatures w14:val="none"/>
-        </w:rPr>
-      </w:pPr>
-      <w:r>
-        <w:rPr>
-          <w:rFonts w:ascii="Times New Roman" w:eastAsia="Times New Roman" w:hAnsi="Times New Roman" w:cs="Times New Roman"/>
-          <w:kern w:val="0"/>
-          <w14:ligatures w14:val="none"/>
-        </w:rPr>
-        <w:t>Disabled unused ports</w:t>
-      </w:r>
-    </w:p>
-    <w:p>
-      <w:pPr>
-        <w:numPr>
-          <w:ilvl w:val="0"/>
-          <w:numId w:val="6"/>
-        </w:numPr>
-        <w:spacing w:before="100" w:beforeAutospacing="1" w:after="100" w:afterAutospacing="1" w:line="240" w:lineRule="auto"/>
-        <w:rPr>
-          <w:rFonts w:ascii="Times New Roman" w:eastAsia="Times New Roman" w:hAnsi="Times New Roman" w:cs="Times New Roman"/>
-          <w:kern w:val="0"/>
-          <w14:ligatures w14:val="none"/>
-        </w:rPr>
-      </w:pPr>
-      <w:r>
-        <w:rPr>
-          <w:rFonts w:ascii="Times New Roman" w:eastAsia="Times New Roman" w:hAnsi="Times New Roman" w:cs="Times New Roman"/>
-          <w:kern w:val="0"/>
-          <w14:ligatures w14:val="none"/>
-        </w:rPr>
-        <w:t>Regular firmware updates</w:t>
-      </w:r>
-    </w:p>
-    <w:p>
-      <w:pPr>
-        <w:numPr>
-          <w:ilvl w:val="0"/>
-          <w:numId w:val="6"/>
-        </w:numPr>
-        <w:spacing w:before="100" w:beforeAutospacing="1" w:after="100" w:afterAutospacing="1" w:line="240" w:lineRule="auto"/>
-        <w:rPr>
-          <w:rFonts w:ascii="Times New Roman" w:eastAsia="Times New Roman" w:hAnsi="Times New Roman" w:cs="Times New Roman"/>
-          <w:kern w:val="0"/>
-          <w14:ligatures w14:val="none"/>
-        </w:rPr>
-      </w:pPr>
-      <w:r>
-        <w:rPr>
-          <w:rFonts w:ascii="Times New Roman" w:eastAsia="Times New Roman" w:hAnsi="Times New Roman" w:cs="Times New Roman"/>
-          <w:kern w:val="0"/>
-          <w14:ligatures w14:val="none"/>
-        </w:rPr>
-        <w:t>Enforced management via SSH instead of Telnet</w:t>
       </w:r>
     </w:p>
     <w:p/>
@@ -5139,6 +4443,9 @@
     <w:p/>
     <w:p/>
     <w:p/>
+    <w:p/>
+    <w:p/>
+    <w:p/>
     <w:p>
       <w:pPr>
         <w:spacing w:before="100" w:beforeAutospacing="1" w:after="100" w:afterAutospacing="1" w:line="240" w:lineRule="auto"/>
@@ -5163,53 +4470,36 @@
           <w:szCs w:val="32"/>
           <w14:ligatures w14:val="none"/>
         </w:rPr>
-        <w:t>8. Network Monitoring &amp; Management</w:t>
-      </w:r>
-    </w:p>
-    <w:p>
-      <w:pPr>
-        <w:spacing w:before="100" w:beforeAutospacing="1" w:after="100" w:afterAutospacing="1" w:line="240" w:lineRule="auto"/>
-        <w:rPr>
-          <w:rFonts w:ascii="Times New Roman" w:eastAsia="Times New Roman" w:hAnsi="Times New Roman" w:cs="Times New Roman"/>
-          <w:kern w:val="0"/>
-          <w14:ligatures w14:val="none"/>
-        </w:rPr>
-      </w:pPr>
-    </w:p>
-    <w:p>
-      <w:pPr>
-        <w:spacing w:before="100" w:beforeAutospacing="1" w:after="100" w:afterAutospacing="1" w:line="240" w:lineRule="auto"/>
-        <w:rPr>
-          <w:rFonts w:ascii="Times New Roman" w:eastAsia="Times New Roman" w:hAnsi="Times New Roman" w:cs="Times New Roman"/>
-          <w:kern w:val="0"/>
-          <w14:ligatures w14:val="none"/>
-        </w:rPr>
-      </w:pPr>
-      <w:r>
-        <w:rPr>
-          <w:rFonts w:ascii="Times New Roman" w:eastAsia="Times New Roman" w:hAnsi="Times New Roman" w:cs="Times New Roman"/>
-          <w:kern w:val="0"/>
-          <w14:ligatures w14:val="none"/>
-        </w:rPr>
-        <w:t xml:space="preserve">Monitoring and management ensure the network remains reliable, secure, and </w:t>
-      </w:r>
-      <w:proofErr w:type="gramStart"/>
-      <w:r>
-        <w:rPr>
-          <w:rFonts w:ascii="Times New Roman" w:eastAsia="Times New Roman" w:hAnsi="Times New Roman" w:cs="Times New Roman"/>
-          <w:kern w:val="0"/>
-          <w14:ligatures w14:val="none"/>
-        </w:rPr>
-        <w:t>high-performing</w:t>
-      </w:r>
-      <w:proofErr w:type="gramEnd"/>
-      <w:r>
-        <w:rPr>
-          <w:rFonts w:ascii="Times New Roman" w:eastAsia="Times New Roman" w:hAnsi="Times New Roman" w:cs="Times New Roman"/>
-          <w:kern w:val="0"/>
-          <w14:ligatures w14:val="none"/>
-        </w:rPr>
-        <w:t>. This chapter describes the tools and practices used to oversee the IT and HR office network infrastructure, detect issues early, and maintain long-term operational stability.</w:t>
+        <w:lastRenderedPageBreak/>
+        <w:t>7. Network Security</w:t>
+      </w:r>
+    </w:p>
+    <w:p>
+      <w:pPr>
+        <w:spacing w:before="100" w:beforeAutospacing="1" w:after="100" w:afterAutospacing="1" w:line="240" w:lineRule="auto"/>
+        <w:rPr>
+          <w:rFonts w:ascii="Times New Roman" w:eastAsia="Times New Roman" w:hAnsi="Times New Roman" w:cs="Times New Roman"/>
+          <w:kern w:val="0"/>
+          <w14:ligatures w14:val="none"/>
+        </w:rPr>
+      </w:pPr>
+    </w:p>
+    <w:p>
+      <w:pPr>
+        <w:spacing w:before="100" w:beforeAutospacing="1" w:after="100" w:afterAutospacing="1" w:line="240" w:lineRule="auto"/>
+        <w:rPr>
+          <w:rFonts w:ascii="Times New Roman" w:eastAsia="Times New Roman" w:hAnsi="Times New Roman" w:cs="Times New Roman"/>
+          <w:kern w:val="0"/>
+          <w14:ligatures w14:val="none"/>
+        </w:rPr>
+      </w:pPr>
+      <w:r>
+        <w:rPr>
+          <w:rFonts w:ascii="Times New Roman" w:eastAsia="Times New Roman" w:hAnsi="Times New Roman" w:cs="Times New Roman"/>
+          <w:kern w:val="0"/>
+          <w14:ligatures w14:val="none"/>
+        </w:rPr>
+        <w:t>Security is a core component of the network design, ensuring data confidentiality, integrity, and availability across IT and HR offices. Multiple layers of security are implemented, combining VLAN segmentation, access control, firewall rules, and wireless encryption to protect organizational resources from internal and external threats.</w:t>
       </w:r>
     </w:p>
     <w:p/>
@@ -5237,664 +4527,735 @@
           <w:szCs w:val="27"/>
           <w14:ligatures w14:val="none"/>
         </w:rPr>
-        <w:t>8.1 Monitoring Tools and Protocols</w:t>
+        <w:t>7.1 VLAN Segmentation</w:t>
+      </w:r>
+    </w:p>
+    <w:p>
+      <w:pPr>
+        <w:spacing w:before="100" w:beforeAutospacing="1" w:after="100" w:afterAutospacing="1" w:line="240" w:lineRule="auto"/>
+        <w:rPr>
+          <w:rFonts w:ascii="Times New Roman" w:eastAsia="Times New Roman" w:hAnsi="Times New Roman" w:cs="Times New Roman"/>
+          <w:kern w:val="0"/>
+          <w14:ligatures w14:val="none"/>
+        </w:rPr>
+      </w:pPr>
+    </w:p>
+    <w:p>
+      <w:pPr>
+        <w:spacing w:before="100" w:beforeAutospacing="1" w:after="100" w:afterAutospacing="1" w:line="240" w:lineRule="auto"/>
+        <w:rPr>
+          <w:rFonts w:ascii="Times New Roman" w:eastAsia="Times New Roman" w:hAnsi="Times New Roman" w:cs="Times New Roman"/>
+          <w:kern w:val="0"/>
+          <w14:ligatures w14:val="none"/>
+        </w:rPr>
+      </w:pPr>
+      <w:r>
+        <w:rPr>
+          <w:rFonts w:ascii="Times New Roman" w:eastAsia="Times New Roman" w:hAnsi="Times New Roman" w:cs="Times New Roman"/>
+          <w:kern w:val="0"/>
+          <w14:ligatures w14:val="none"/>
+        </w:rPr>
+        <w:t>VLANs are configured to isolate network traffic between IT and HR departments. This segmentation prevents unauthorized access, reduces broadcast domains, and enhances overall security.</w:t>
+      </w:r>
+    </w:p>
+    <w:p>
+      <w:pPr>
+        <w:spacing w:after="0" w:line="240" w:lineRule="auto"/>
+        <w:rPr>
+          <w:rFonts w:ascii="Times New Roman" w:eastAsia="Times New Roman" w:hAnsi="Times New Roman" w:cs="Times New Roman"/>
+          <w:color w:val="000000"/>
+          <w:kern w:val="0"/>
+          <w:sz w:val="22"/>
+          <w:szCs w:val="22"/>
+          <w14:ligatures w14:val="none"/>
+        </w:rPr>
+      </w:pPr>
+      <w:r>
+        <w:rPr>
+          <w:rFonts w:ascii="Times New Roman" w:eastAsia="Times New Roman" w:hAnsi="Times New Roman" w:cs="Times New Roman"/>
+          <w:color w:val="000000"/>
+          <w:kern w:val="0"/>
+          <w:sz w:val="21"/>
+          <w:szCs w:val="21"/>
+          <w14:ligatures w14:val="none"/>
+        </w:rPr>
+        <w:tab/>
+      </w:r>
+      <w:r>
+        <w:rPr>
+          <w:rFonts w:ascii="Times New Roman" w:eastAsia="Times New Roman" w:hAnsi="Times New Roman" w:cs="Times New Roman"/>
+          <w:color w:val="000000"/>
+          <w:kern w:val="0"/>
+          <w:sz w:val="22"/>
+          <w:szCs w:val="22"/>
+          <w14:ligatures w14:val="none"/>
+        </w:rPr>
+        <w:t>•</w:t>
+      </w:r>
+      <w:r>
+        <w:rPr>
+          <w:rFonts w:ascii="Times New Roman" w:eastAsia="Times New Roman" w:hAnsi="Times New Roman" w:cs="Times New Roman"/>
+          <w:color w:val="000000"/>
+          <w:kern w:val="0"/>
+          <w:sz w:val="22"/>
+          <w:szCs w:val="22"/>
+          <w14:ligatures w14:val="none"/>
+        </w:rPr>
+        <w:tab/>
+        <w:t>VLAN 1: Default/Management</w:t>
+      </w:r>
+    </w:p>
+    <w:p>
+      <w:pPr>
+        <w:spacing w:after="0" w:line="240" w:lineRule="auto"/>
+        <w:rPr>
+          <w:rFonts w:ascii="Times New Roman" w:eastAsia="Times New Roman" w:hAnsi="Times New Roman" w:cs="Times New Roman"/>
+          <w:color w:val="000000"/>
+          <w:kern w:val="0"/>
+          <w:sz w:val="22"/>
+          <w:szCs w:val="22"/>
+          <w14:ligatures w14:val="none"/>
+        </w:rPr>
+      </w:pPr>
+      <w:r>
+        <w:rPr>
+          <w:rFonts w:ascii="Times New Roman" w:eastAsia="Times New Roman" w:hAnsi="Times New Roman" w:cs="Times New Roman"/>
+          <w:color w:val="000000"/>
+          <w:kern w:val="0"/>
+          <w:sz w:val="22"/>
+          <w:szCs w:val="22"/>
+          <w14:ligatures w14:val="none"/>
+        </w:rPr>
+        <w:tab/>
+        <w:t>•</w:t>
+      </w:r>
+      <w:r>
+        <w:rPr>
+          <w:rFonts w:ascii="Times New Roman" w:eastAsia="Times New Roman" w:hAnsi="Times New Roman" w:cs="Times New Roman"/>
+          <w:color w:val="000000"/>
+          <w:kern w:val="0"/>
+          <w:sz w:val="22"/>
+          <w:szCs w:val="22"/>
+          <w14:ligatures w14:val="none"/>
+        </w:rPr>
+        <w:tab/>
+        <w:t>VLAN 2: HR Office Devices</w:t>
+      </w:r>
+    </w:p>
+    <w:p>
+      <w:pPr>
+        <w:spacing w:after="0" w:line="240" w:lineRule="auto"/>
+        <w:rPr>
+          <w:rFonts w:ascii="Times New Roman" w:eastAsia="Times New Roman" w:hAnsi="Times New Roman" w:cs="Times New Roman"/>
+          <w:color w:val="000000"/>
+          <w:kern w:val="0"/>
+          <w:sz w:val="22"/>
+          <w:szCs w:val="22"/>
+          <w14:ligatures w14:val="none"/>
+        </w:rPr>
+      </w:pPr>
+      <w:r>
+        <w:rPr>
+          <w:rFonts w:ascii="Times New Roman" w:eastAsia="Times New Roman" w:hAnsi="Times New Roman" w:cs="Times New Roman"/>
+          <w:color w:val="000000"/>
+          <w:kern w:val="0"/>
+          <w:sz w:val="22"/>
+          <w:szCs w:val="22"/>
+          <w14:ligatures w14:val="none"/>
+        </w:rPr>
+        <w:tab/>
+        <w:t>•</w:t>
+      </w:r>
+      <w:r>
+        <w:rPr>
+          <w:rFonts w:ascii="Times New Roman" w:eastAsia="Times New Roman" w:hAnsi="Times New Roman" w:cs="Times New Roman"/>
+          <w:color w:val="000000"/>
+          <w:kern w:val="0"/>
+          <w:sz w:val="22"/>
+          <w:szCs w:val="22"/>
+          <w14:ligatures w14:val="none"/>
+        </w:rPr>
+        <w:tab/>
+        <w:t>VLAN 10: Wireless Clients (Employees)</w:t>
+      </w:r>
+    </w:p>
+    <w:p>
+      <w:pPr>
+        <w:spacing w:after="0" w:line="240" w:lineRule="auto"/>
+        <w:rPr>
+          <w:rFonts w:ascii="Times New Roman" w:eastAsia="Times New Roman" w:hAnsi="Times New Roman" w:cs="Times New Roman"/>
+          <w:color w:val="000000"/>
+          <w:kern w:val="0"/>
+          <w:sz w:val="22"/>
+          <w:szCs w:val="22"/>
+          <w14:ligatures w14:val="none"/>
+        </w:rPr>
+      </w:pPr>
+      <w:r>
+        <w:rPr>
+          <w:rFonts w:ascii="Times New Roman" w:eastAsia="Times New Roman" w:hAnsi="Times New Roman" w:cs="Times New Roman"/>
+          <w:color w:val="000000"/>
+          <w:kern w:val="0"/>
+          <w:sz w:val="22"/>
+          <w:szCs w:val="22"/>
+          <w14:ligatures w14:val="none"/>
+        </w:rPr>
+        <w:tab/>
+        <w:t>•</w:t>
+      </w:r>
+      <w:r>
+        <w:rPr>
+          <w:rFonts w:ascii="Times New Roman" w:eastAsia="Times New Roman" w:hAnsi="Times New Roman" w:cs="Times New Roman"/>
+          <w:color w:val="000000"/>
+          <w:kern w:val="0"/>
+          <w:sz w:val="22"/>
+          <w:szCs w:val="22"/>
+          <w14:ligatures w14:val="none"/>
+        </w:rPr>
+        <w:tab/>
+        <w:t>VLAN 20: Wireless Clients (Guests – Internet only)</w:t>
       </w:r>
     </w:p>
     <w:p/>
     <w:p>
       <w:pPr>
-        <w:rPr>
-          <w:rFonts w:ascii="Times New Roman" w:hAnsi="Times New Roman" w:cs="Times New Roman"/>
-        </w:rPr>
-      </w:pPr>
-      <w:r>
-        <w:rPr>
-          <w:rFonts w:ascii="Times New Roman" w:hAnsi="Times New Roman" w:cs="Times New Roman"/>
-        </w:rPr>
-        <w:t>While the current implementation provides a functional and secure network for small business operations, future iterations of this project can be enhanced with monitoring and logging tools for better visibility and troubleshooting:</w:t>
+        <w:spacing w:before="100" w:beforeAutospacing="1" w:after="100" w:afterAutospacing="1" w:line="240" w:lineRule="auto"/>
+        <w:outlineLvl w:val="2"/>
+        <w:rPr>
+          <w:rFonts w:ascii="Times New Roman" w:eastAsia="Times New Roman" w:hAnsi="Times New Roman" w:cs="Times New Roman"/>
+          <w:b/>
+          <w:bCs/>
+          <w:kern w:val="0"/>
+          <w:sz w:val="27"/>
+          <w:szCs w:val="27"/>
+          <w14:ligatures w14:val="none"/>
+        </w:rPr>
+      </w:pPr>
+      <w:r>
+        <w:rPr>
+          <w:rFonts w:ascii="Times New Roman" w:eastAsia="Times New Roman" w:hAnsi="Times New Roman" w:cs="Times New Roman"/>
+          <w:b/>
+          <w:bCs/>
+          <w:kern w:val="0"/>
+          <w:sz w:val="27"/>
+          <w:szCs w:val="27"/>
+          <w14:ligatures w14:val="none"/>
+        </w:rPr>
+        <w:t>7.2 Access Control Lists (ACLs)</w:t>
+      </w:r>
+    </w:p>
+    <w:p>
+      <w:pPr>
+        <w:spacing w:before="100" w:beforeAutospacing="1" w:after="100" w:afterAutospacing="1" w:line="240" w:lineRule="auto"/>
+        <w:rPr>
+          <w:rFonts w:ascii="Times New Roman" w:eastAsia="Times New Roman" w:hAnsi="Times New Roman" w:cs="Times New Roman"/>
+          <w:kern w:val="0"/>
+          <w14:ligatures w14:val="none"/>
+        </w:rPr>
+      </w:pPr>
+    </w:p>
+    <w:p>
+      <w:pPr>
+        <w:spacing w:before="100" w:beforeAutospacing="1" w:after="100" w:afterAutospacing="1" w:line="240" w:lineRule="auto"/>
+        <w:rPr>
+          <w:rFonts w:ascii="Times New Roman" w:eastAsia="Times New Roman" w:hAnsi="Times New Roman" w:cs="Times New Roman"/>
+          <w:kern w:val="0"/>
+          <w14:ligatures w14:val="none"/>
+        </w:rPr>
+      </w:pPr>
+      <w:r>
+        <w:rPr>
+          <w:rFonts w:ascii="Times New Roman" w:eastAsia="Times New Roman" w:hAnsi="Times New Roman" w:cs="Times New Roman"/>
+          <w:kern w:val="0"/>
+          <w14:ligatures w14:val="none"/>
+        </w:rPr>
+        <w:t>ACLs are applied at the router to filter traffic between VLANs and to the cloud data center. This ensures that sensitive HR and IT traffic remains isolated while still allowing access to shared services like DNS and File Servers.</w:t>
+      </w:r>
+    </w:p>
+    <w:p>
+      <w:pPr>
+        <w:spacing w:after="0" w:line="240" w:lineRule="auto"/>
+        <w:rPr>
+          <w:rFonts w:ascii="Times New Roman" w:eastAsia="Times New Roman" w:hAnsi="Times New Roman" w:cs="Times New Roman"/>
+          <w:color w:val="000000"/>
+          <w:kern w:val="0"/>
+          <w:sz w:val="22"/>
+          <w:szCs w:val="22"/>
+          <w14:ligatures w14:val="none"/>
+        </w:rPr>
+      </w:pPr>
+      <w:r>
+        <w:rPr>
+          <w:rFonts w:ascii="Times New Roman" w:eastAsia="Times New Roman" w:hAnsi="Times New Roman" w:cs="Times New Roman"/>
+          <w:color w:val="000000"/>
+          <w:kern w:val="0"/>
+          <w:sz w:val="22"/>
+          <w:szCs w:val="22"/>
+          <w14:ligatures w14:val="none"/>
+        </w:rPr>
+        <w:tab/>
+        <w:t>•</w:t>
+      </w:r>
+      <w:r>
+        <w:rPr>
+          <w:rFonts w:ascii="Times New Roman" w:eastAsia="Times New Roman" w:hAnsi="Times New Roman" w:cs="Times New Roman"/>
+          <w:color w:val="000000"/>
+          <w:kern w:val="0"/>
+          <w:sz w:val="22"/>
+          <w:szCs w:val="22"/>
+          <w14:ligatures w14:val="none"/>
+        </w:rPr>
+        <w:tab/>
+        <w:t>HR VLAN (2): Restricted to HR servers and printers</w:t>
+      </w:r>
+    </w:p>
+    <w:p>
+      <w:pPr>
+        <w:spacing w:after="0" w:line="240" w:lineRule="auto"/>
+        <w:rPr>
+          <w:rFonts w:ascii="Times New Roman" w:eastAsia="Times New Roman" w:hAnsi="Times New Roman" w:cs="Times New Roman"/>
+          <w:color w:val="000000"/>
+          <w:kern w:val="0"/>
+          <w:sz w:val="22"/>
+          <w:szCs w:val="22"/>
+          <w14:ligatures w14:val="none"/>
+        </w:rPr>
+      </w:pPr>
+      <w:r>
+        <w:rPr>
+          <w:rFonts w:ascii="Times New Roman" w:eastAsia="Times New Roman" w:hAnsi="Times New Roman" w:cs="Times New Roman"/>
+          <w:color w:val="000000"/>
+          <w:kern w:val="0"/>
+          <w:sz w:val="22"/>
+          <w:szCs w:val="22"/>
+          <w14:ligatures w14:val="none"/>
+        </w:rPr>
+        <w:tab/>
+        <w:t>•</w:t>
+      </w:r>
+      <w:r>
+        <w:rPr>
+          <w:rFonts w:ascii="Times New Roman" w:eastAsia="Times New Roman" w:hAnsi="Times New Roman" w:cs="Times New Roman"/>
+          <w:color w:val="000000"/>
+          <w:kern w:val="0"/>
+          <w:sz w:val="22"/>
+          <w:szCs w:val="22"/>
+          <w14:ligatures w14:val="none"/>
+        </w:rPr>
+        <w:tab/>
+        <w:t>IT VLAN (1): Full access to network infrastructure and shared servers</w:t>
+      </w:r>
+    </w:p>
+    <w:p>
+      <w:pPr>
+        <w:spacing w:after="0" w:line="240" w:lineRule="auto"/>
+        <w:rPr>
+          <w:rFonts w:ascii="Times New Roman" w:eastAsia="Times New Roman" w:hAnsi="Times New Roman" w:cs="Times New Roman"/>
+          <w:color w:val="000000"/>
+          <w:kern w:val="0"/>
+          <w:sz w:val="22"/>
+          <w:szCs w:val="22"/>
+          <w14:ligatures w14:val="none"/>
+        </w:rPr>
+      </w:pPr>
+      <w:r>
+        <w:rPr>
+          <w:rFonts w:ascii="Times New Roman" w:eastAsia="Times New Roman" w:hAnsi="Times New Roman" w:cs="Times New Roman"/>
+          <w:color w:val="000000"/>
+          <w:kern w:val="0"/>
+          <w:sz w:val="22"/>
+          <w:szCs w:val="22"/>
+          <w14:ligatures w14:val="none"/>
+        </w:rPr>
+        <w:tab/>
+        <w:t>•</w:t>
+      </w:r>
+      <w:r>
+        <w:rPr>
+          <w:rFonts w:ascii="Times New Roman" w:eastAsia="Times New Roman" w:hAnsi="Times New Roman" w:cs="Times New Roman"/>
+          <w:color w:val="000000"/>
+          <w:kern w:val="0"/>
+          <w:sz w:val="22"/>
+          <w:szCs w:val="22"/>
+          <w14:ligatures w14:val="none"/>
+        </w:rPr>
+        <w:tab/>
+        <w:t>Guest VLAN (20): Internet access only, no internal resources</w:t>
+      </w:r>
+    </w:p>
+    <w:p/>
+    <w:p>
+      <w:pPr>
+        <w:spacing w:before="100" w:beforeAutospacing="1" w:after="100" w:afterAutospacing="1" w:line="240" w:lineRule="auto"/>
+        <w:outlineLvl w:val="2"/>
+        <w:rPr>
+          <w:rFonts w:ascii="Times New Roman" w:eastAsia="Times New Roman" w:hAnsi="Times New Roman" w:cs="Times New Roman"/>
+          <w:b/>
+          <w:bCs/>
+          <w:kern w:val="0"/>
+          <w:sz w:val="27"/>
+          <w:szCs w:val="27"/>
+          <w14:ligatures w14:val="none"/>
+        </w:rPr>
+      </w:pPr>
+      <w:r>
+        <w:rPr>
+          <w:rFonts w:ascii="Times New Roman" w:eastAsia="Times New Roman" w:hAnsi="Times New Roman" w:cs="Times New Roman"/>
+          <w:b/>
+          <w:bCs/>
+          <w:kern w:val="0"/>
+          <w:sz w:val="27"/>
+          <w:szCs w:val="27"/>
+          <w14:ligatures w14:val="none"/>
+        </w:rPr>
+        <w:t>7.3 Firewall and Perimeter Security</w:t>
+      </w:r>
+    </w:p>
+    <w:p>
+      <w:pPr>
+        <w:spacing w:before="100" w:beforeAutospacing="1" w:after="100" w:afterAutospacing="1" w:line="240" w:lineRule="auto"/>
+        <w:rPr>
+          <w:rFonts w:ascii="Times New Roman" w:eastAsia="Times New Roman" w:hAnsi="Times New Roman" w:cs="Times New Roman"/>
+          <w:kern w:val="0"/>
+          <w14:ligatures w14:val="none"/>
+        </w:rPr>
+      </w:pPr>
+    </w:p>
+    <w:p>
+      <w:pPr>
+        <w:spacing w:before="100" w:beforeAutospacing="1" w:after="100" w:afterAutospacing="1" w:line="240" w:lineRule="auto"/>
+        <w:rPr>
+          <w:rFonts w:ascii="Times New Roman" w:eastAsia="Times New Roman" w:hAnsi="Times New Roman" w:cs="Times New Roman"/>
+          <w:kern w:val="0"/>
+          <w14:ligatures w14:val="none"/>
+        </w:rPr>
+      </w:pPr>
+      <w:r>
+        <w:rPr>
+          <w:rFonts w:ascii="Times New Roman" w:eastAsia="Times New Roman" w:hAnsi="Times New Roman" w:cs="Times New Roman"/>
+          <w:kern w:val="0"/>
+          <w14:ligatures w14:val="none"/>
+        </w:rPr>
+        <w:t>The IT office router acts as the first layer of defense between the internal LAN and the external cloud/data center. Basic firewall configurations block unauthorized inbound traffic while allowing only necessary services (e.g., DNS, HTTP/HTTPS).</w:t>
+      </w:r>
+      <w:r>
+        <w:rPr>
+          <w:rFonts w:ascii="Times New Roman" w:eastAsia="Times New Roman" w:hAnsi="Times New Roman" w:cs="Times New Roman"/>
+          <w:kern w:val="0"/>
+          <w14:ligatures w14:val="none"/>
+        </w:rPr>
+        <w:t xml:space="preserve"> </w:t>
+      </w:r>
+      <w:r>
+        <w:rPr>
+          <w:rFonts w:ascii="Times New Roman" w:eastAsia="Times New Roman" w:hAnsi="Times New Roman" w:cs="Times New Roman"/>
+          <w:kern w:val="0"/>
+          <w14:ligatures w14:val="none"/>
+        </w:rPr>
+        <w:t xml:space="preserve">This functionality is enforced </w:t>
+      </w:r>
+      <w:r>
+        <w:rPr>
+          <w:rFonts w:ascii="Times New Roman" w:eastAsia="Times New Roman" w:hAnsi="Times New Roman" w:cs="Times New Roman"/>
+          <w:kern w:val="0"/>
+          <w14:ligatures w14:val="none"/>
+        </w:rPr>
+        <w:lastRenderedPageBreak/>
+        <w:t>through Access Control Lists (ACLs) configured on the router, which act as a lightweight firewall by filtering permitted traffic and blocking unauthorized access attempts</w:t>
+      </w:r>
+      <w:r>
+        <w:rPr>
+          <w:rFonts w:ascii="Times New Roman" w:eastAsia="Times New Roman" w:hAnsi="Times New Roman" w:cs="Times New Roman"/>
+          <w:i/>
+          <w:iCs/>
+          <w:kern w:val="0"/>
+          <w14:ligatures w14:val="none"/>
+        </w:rPr>
+        <w:t>.</w:t>
+      </w:r>
+    </w:p>
+    <w:p>
+      <w:pPr>
+        <w:spacing w:before="100" w:beforeAutospacing="1" w:after="100" w:afterAutospacing="1" w:line="240" w:lineRule="auto"/>
+        <w:rPr>
+          <w:rFonts w:ascii="Times New Roman" w:eastAsia="Times New Roman" w:hAnsi="Times New Roman" w:cs="Times New Roman"/>
+          <w:kern w:val="0"/>
+          <w14:ligatures w14:val="none"/>
+        </w:rPr>
+      </w:pPr>
+    </w:p>
+    <w:p>
+      <w:pPr>
+        <w:spacing w:before="100" w:beforeAutospacing="1" w:after="100" w:afterAutospacing="1" w:line="240" w:lineRule="auto"/>
+        <w:outlineLvl w:val="2"/>
+        <w:rPr>
+          <w:rFonts w:ascii="Times New Roman" w:eastAsia="Times New Roman" w:hAnsi="Times New Roman" w:cs="Times New Roman"/>
+          <w:b/>
+          <w:bCs/>
+          <w:kern w:val="0"/>
+          <w:sz w:val="27"/>
+          <w:szCs w:val="27"/>
+          <w14:ligatures w14:val="none"/>
+        </w:rPr>
+      </w:pPr>
+      <w:r>
+        <w:rPr>
+          <w:rFonts w:ascii="Times New Roman" w:eastAsia="Times New Roman" w:hAnsi="Times New Roman" w:cs="Times New Roman"/>
+          <w:b/>
+          <w:bCs/>
+          <w:kern w:val="0"/>
+          <w:sz w:val="27"/>
+          <w:szCs w:val="27"/>
+          <w14:ligatures w14:val="none"/>
+        </w:rPr>
+        <w:t>7.4 Wireless Security</w:t>
+      </w:r>
+    </w:p>
+    <w:p>
+      <w:pPr>
+        <w:spacing w:before="100" w:beforeAutospacing="1" w:after="100" w:afterAutospacing="1" w:line="240" w:lineRule="auto"/>
+        <w:rPr>
+          <w:rFonts w:ascii="Times New Roman" w:eastAsia="Times New Roman" w:hAnsi="Times New Roman" w:cs="Times New Roman"/>
+          <w:kern w:val="0"/>
+          <w14:ligatures w14:val="none"/>
+        </w:rPr>
+      </w:pPr>
+    </w:p>
+    <w:p>
+      <w:pPr>
+        <w:spacing w:before="100" w:beforeAutospacing="1" w:after="100" w:afterAutospacing="1" w:line="240" w:lineRule="auto"/>
+        <w:rPr>
+          <w:rFonts w:ascii="Times New Roman" w:eastAsia="Times New Roman" w:hAnsi="Times New Roman" w:cs="Times New Roman"/>
+          <w:kern w:val="0"/>
+          <w14:ligatures w14:val="none"/>
+        </w:rPr>
+      </w:pPr>
+      <w:r>
+        <w:rPr>
+          <w:rFonts w:ascii="Times New Roman" w:eastAsia="Times New Roman" w:hAnsi="Times New Roman" w:cs="Times New Roman"/>
+          <w:kern w:val="0"/>
+          <w14:ligatures w14:val="none"/>
+        </w:rPr>
+        <w:t>Wireless access points managed by the WLC use WPA2-Enterprise with centralized authentication. Guest users are placed on a separate VLAN, ensuring no access to internal resources.</w:t>
+      </w:r>
+    </w:p>
+    <w:p>
+      <w:pPr>
+        <w:spacing w:after="0" w:line="240" w:lineRule="auto"/>
+        <w:rPr>
+          <w:rFonts w:ascii="Times New Roman" w:eastAsia="Times New Roman" w:hAnsi="Times New Roman" w:cs="Times New Roman"/>
+          <w:color w:val="000000"/>
+          <w:kern w:val="0"/>
+          <w:sz w:val="22"/>
+          <w:szCs w:val="22"/>
+          <w14:ligatures w14:val="none"/>
+        </w:rPr>
+      </w:pPr>
+      <w:r>
+        <w:rPr>
+          <w:rFonts w:ascii="Times New Roman" w:eastAsia="Times New Roman" w:hAnsi="Times New Roman" w:cs="Times New Roman"/>
+          <w:color w:val="000000"/>
+          <w:kern w:val="0"/>
+          <w:sz w:val="22"/>
+          <w:szCs w:val="22"/>
+          <w14:ligatures w14:val="none"/>
+        </w:rPr>
+        <w:tab/>
+        <w:t>•</w:t>
+      </w:r>
+      <w:r>
+        <w:rPr>
+          <w:rFonts w:ascii="Times New Roman" w:eastAsia="Times New Roman" w:hAnsi="Times New Roman" w:cs="Times New Roman"/>
+          <w:color w:val="000000"/>
+          <w:kern w:val="0"/>
+          <w:sz w:val="22"/>
+          <w:szCs w:val="22"/>
+          <w14:ligatures w14:val="none"/>
+        </w:rPr>
+        <w:tab/>
+        <w:t>Employee SSID: WPA2-Enterprise, VLAN 10</w:t>
+      </w:r>
+    </w:p>
+    <w:p>
+      <w:pPr>
+        <w:spacing w:after="0" w:line="240" w:lineRule="auto"/>
+        <w:rPr>
+          <w:rFonts w:ascii="Helvetica Neue" w:eastAsia="Times New Roman" w:hAnsi="Helvetica Neue" w:cs="Times New Roman"/>
+          <w:color w:val="000000"/>
+          <w:kern w:val="0"/>
+          <w:sz w:val="21"/>
+          <w:szCs w:val="21"/>
+          <w14:ligatures w14:val="none"/>
+        </w:rPr>
+      </w:pPr>
+      <w:r>
+        <w:rPr>
+          <w:rFonts w:ascii="Times New Roman" w:eastAsia="Times New Roman" w:hAnsi="Times New Roman" w:cs="Times New Roman"/>
+          <w:color w:val="000000"/>
+          <w:kern w:val="0"/>
+          <w:sz w:val="22"/>
+          <w:szCs w:val="22"/>
+          <w14:ligatures w14:val="none"/>
+        </w:rPr>
+        <w:tab/>
+        <w:t>•</w:t>
+      </w:r>
+      <w:r>
+        <w:rPr>
+          <w:rFonts w:ascii="Times New Roman" w:eastAsia="Times New Roman" w:hAnsi="Times New Roman" w:cs="Times New Roman"/>
+          <w:color w:val="000000"/>
+          <w:kern w:val="0"/>
+          <w:sz w:val="22"/>
+          <w:szCs w:val="22"/>
+          <w14:ligatures w14:val="none"/>
+        </w:rPr>
+        <w:tab/>
+        <w:t>Guest SSID: WPA2-Personal, VLAN 20, Internet-only</w:t>
+      </w:r>
+    </w:p>
+    <w:p/>
+    <w:p>
+      <w:pPr>
+        <w:spacing w:before="100" w:beforeAutospacing="1" w:after="100" w:afterAutospacing="1" w:line="240" w:lineRule="auto"/>
+        <w:outlineLvl w:val="2"/>
+        <w:rPr>
+          <w:rFonts w:ascii="Times New Roman" w:eastAsia="Times New Roman" w:hAnsi="Times New Roman" w:cs="Times New Roman"/>
+          <w:b/>
+          <w:bCs/>
+          <w:kern w:val="0"/>
+          <w:sz w:val="27"/>
+          <w:szCs w:val="27"/>
+          <w14:ligatures w14:val="none"/>
+        </w:rPr>
+      </w:pPr>
+      <w:r>
+        <w:rPr>
+          <w:rFonts w:ascii="Times New Roman" w:eastAsia="Times New Roman" w:hAnsi="Times New Roman" w:cs="Times New Roman"/>
+          <w:b/>
+          <w:bCs/>
+          <w:kern w:val="0"/>
+          <w:sz w:val="27"/>
+          <w:szCs w:val="27"/>
+          <w14:ligatures w14:val="none"/>
+        </w:rPr>
+        <w:t>7.5 Device Hardening</w:t>
+      </w:r>
+    </w:p>
+    <w:p>
+      <w:pPr>
+        <w:spacing w:before="100" w:beforeAutospacing="1" w:after="100" w:afterAutospacing="1" w:line="240" w:lineRule="auto"/>
+        <w:rPr>
+          <w:rFonts w:ascii="Times New Roman" w:eastAsia="Times New Roman" w:hAnsi="Times New Roman" w:cs="Times New Roman"/>
+          <w:kern w:val="0"/>
+          <w14:ligatures w14:val="none"/>
+        </w:rPr>
+      </w:pPr>
+    </w:p>
+    <w:p>
+      <w:pPr>
+        <w:spacing w:before="100" w:beforeAutospacing="1" w:after="100" w:afterAutospacing="1" w:line="240" w:lineRule="auto"/>
+        <w:rPr>
+          <w:rFonts w:ascii="Times New Roman" w:eastAsia="Times New Roman" w:hAnsi="Times New Roman" w:cs="Times New Roman"/>
+          <w:kern w:val="0"/>
+          <w14:ligatures w14:val="none"/>
+        </w:rPr>
+      </w:pPr>
+      <w:r>
+        <w:rPr>
+          <w:rFonts w:ascii="Times New Roman" w:eastAsia="Times New Roman" w:hAnsi="Times New Roman" w:cs="Times New Roman"/>
+          <w:kern w:val="0"/>
+          <w14:ligatures w14:val="none"/>
+        </w:rPr>
+        <w:t>All networking devices (routers, switches, WLC) are secured with:</w:t>
       </w:r>
     </w:p>
     <w:p>
       <w:pPr>
         <w:numPr>
           <w:ilvl w:val="0"/>
-          <w:numId w:val="14"/>
+          <w:numId w:val="6"/>
         </w:numPr>
-        <w:rPr>
-          <w:rFonts w:ascii="Times New Roman" w:hAnsi="Times New Roman" w:cs="Times New Roman"/>
-          <w:b/>
-          <w:bCs/>
-        </w:rPr>
-      </w:pPr>
-      <w:r>
-        <w:rPr>
-          <w:rFonts w:ascii="Times New Roman" w:hAnsi="Times New Roman" w:cs="Times New Roman"/>
-          <w:b/>
-          <w:bCs/>
-        </w:rPr>
-        <w:t>SNMP (Simple Network Management Protocol): For centralized monitoring of device health, bandwidth utilization, and performance metrics.</w:t>
+        <w:spacing w:before="100" w:beforeAutospacing="1" w:after="100" w:afterAutospacing="1" w:line="240" w:lineRule="auto"/>
+        <w:rPr>
+          <w:rFonts w:ascii="Times New Roman" w:eastAsia="Times New Roman" w:hAnsi="Times New Roman" w:cs="Times New Roman"/>
+          <w:kern w:val="0"/>
+          <w14:ligatures w14:val="none"/>
+        </w:rPr>
+      </w:pPr>
+      <w:r>
+        <w:rPr>
+          <w:rFonts w:ascii="Times New Roman" w:eastAsia="Times New Roman" w:hAnsi="Times New Roman" w:cs="Times New Roman"/>
+          <w:kern w:val="0"/>
+          <w14:ligatures w14:val="none"/>
+        </w:rPr>
+        <w:t>Strong console and SSH passwords</w:t>
       </w:r>
     </w:p>
     <w:p>
       <w:pPr>
         <w:numPr>
           <w:ilvl w:val="0"/>
-          <w:numId w:val="14"/>
+          <w:numId w:val="6"/>
         </w:numPr>
-        <w:rPr>
-          <w:rFonts w:ascii="Times New Roman" w:hAnsi="Times New Roman" w:cs="Times New Roman"/>
-          <w:b/>
-          <w:bCs/>
-        </w:rPr>
-      </w:pPr>
-      <w:r>
-        <w:rPr>
-          <w:rFonts w:ascii="Times New Roman" w:hAnsi="Times New Roman" w:cs="Times New Roman"/>
-          <w:b/>
-          <w:bCs/>
-        </w:rPr>
-        <w:t>Syslog: To centralize logging of important events such as authentication attempts, errors, and configuration changes.</w:t>
+        <w:spacing w:before="100" w:beforeAutospacing="1" w:after="100" w:afterAutospacing="1" w:line="240" w:lineRule="auto"/>
+        <w:rPr>
+          <w:rFonts w:ascii="Times New Roman" w:eastAsia="Times New Roman" w:hAnsi="Times New Roman" w:cs="Times New Roman"/>
+          <w:kern w:val="0"/>
+          <w14:ligatures w14:val="none"/>
+        </w:rPr>
+      </w:pPr>
+      <w:r>
+        <w:rPr>
+          <w:rFonts w:ascii="Times New Roman" w:eastAsia="Times New Roman" w:hAnsi="Times New Roman" w:cs="Times New Roman"/>
+          <w:kern w:val="0"/>
+          <w14:ligatures w14:val="none"/>
+        </w:rPr>
+        <w:t>Disabled unused ports</w:t>
       </w:r>
     </w:p>
     <w:p>
       <w:pPr>
         <w:numPr>
           <w:ilvl w:val="0"/>
-          <w:numId w:val="14"/>
+          <w:numId w:val="6"/>
         </w:numPr>
-        <w:rPr>
-          <w:rFonts w:ascii="Times New Roman" w:hAnsi="Times New Roman" w:cs="Times New Roman"/>
-          <w:b/>
-          <w:bCs/>
-        </w:rPr>
-      </w:pPr>
-      <w:r>
-        <w:rPr>
-          <w:rFonts w:ascii="Times New Roman" w:hAnsi="Times New Roman" w:cs="Times New Roman"/>
-          <w:b/>
-          <w:bCs/>
-        </w:rPr>
-        <w:t>NetFlow: For detailed traffic flow analysis, helping identify bandwidth-heavy applications or anomalies.</w:t>
+        <w:spacing w:before="100" w:beforeAutospacing="1" w:after="100" w:afterAutospacing="1" w:line="240" w:lineRule="auto"/>
+        <w:rPr>
+          <w:rFonts w:ascii="Times New Roman" w:eastAsia="Times New Roman" w:hAnsi="Times New Roman" w:cs="Times New Roman"/>
+          <w:kern w:val="0"/>
+          <w14:ligatures w14:val="none"/>
+        </w:rPr>
+      </w:pPr>
+      <w:r>
+        <w:rPr>
+          <w:rFonts w:ascii="Times New Roman" w:eastAsia="Times New Roman" w:hAnsi="Times New Roman" w:cs="Times New Roman"/>
+          <w:kern w:val="0"/>
+          <w14:ligatures w14:val="none"/>
+        </w:rPr>
+        <w:t>Regular firmware updates</w:t>
       </w:r>
     </w:p>
     <w:p>
       <w:pPr>
         <w:numPr>
           <w:ilvl w:val="0"/>
-          <w:numId w:val="14"/>
+          <w:numId w:val="6"/>
         </w:numPr>
-        <w:rPr>
-          <w:rFonts w:ascii="Times New Roman" w:hAnsi="Times New Roman" w:cs="Times New Roman"/>
-          <w:b/>
-          <w:bCs/>
-        </w:rPr>
-      </w:pPr>
-      <w:r>
-        <w:rPr>
-          <w:rFonts w:ascii="Times New Roman" w:hAnsi="Times New Roman" w:cs="Times New Roman"/>
-          <w:b/>
-          <w:bCs/>
-        </w:rPr>
-        <w:t>Packet Capture (Wireshark): For deep packet inspection and advanced troubleshooting.</w:t>
-      </w:r>
-    </w:p>
-    <w:p>
-      <w:pPr>
-        <w:numPr>
-          <w:ilvl w:val="0"/>
-          <w:numId w:val="14"/>
-        </w:numPr>
-        <w:rPr>
-          <w:rFonts w:ascii="Times New Roman" w:hAnsi="Times New Roman" w:cs="Times New Roman"/>
-          <w:b/>
-          <w:bCs/>
-        </w:rPr>
-      </w:pPr>
-      <w:r>
-        <w:rPr>
-          <w:rFonts w:ascii="Times New Roman" w:hAnsi="Times New Roman" w:cs="Times New Roman"/>
-          <w:b/>
-          <w:bCs/>
-        </w:rPr>
-        <w:t>Configuration Backups: Automating backup procedures to quickly recover from misconfigurations or device failures.</w:t>
-      </w:r>
-    </w:p>
-    <w:p>
-      <w:pPr>
-        <w:rPr>
-          <w:rFonts w:ascii="Times New Roman" w:hAnsi="Times New Roman" w:cs="Times New Roman"/>
-        </w:rPr>
-      </w:pPr>
-    </w:p>
-    <w:p>
-      <w:pPr>
-        <w:spacing w:before="100" w:beforeAutospacing="1" w:after="100" w:afterAutospacing="1" w:line="240" w:lineRule="auto"/>
-        <w:outlineLvl w:val="2"/>
-        <w:rPr>
-          <w:rFonts w:ascii="Times New Roman" w:eastAsia="Times New Roman" w:hAnsi="Times New Roman" w:cs="Times New Roman"/>
-          <w:b/>
-          <w:bCs/>
-          <w:kern w:val="0"/>
-          <w:sz w:val="27"/>
-          <w:szCs w:val="27"/>
-          <w14:ligatures w14:val="none"/>
-        </w:rPr>
-      </w:pPr>
-      <w:r>
-        <w:rPr>
-          <w:rFonts w:ascii="Times New Roman" w:eastAsia="Times New Roman" w:hAnsi="Times New Roman" w:cs="Times New Roman"/>
-          <w:b/>
-          <w:bCs/>
-          <w:kern w:val="0"/>
-          <w:sz w:val="27"/>
-          <w:szCs w:val="27"/>
-          <w14:ligatures w14:val="none"/>
-        </w:rPr>
-        <w:t>8.2 Device Management</w:t>
-      </w:r>
-    </w:p>
-    <w:p>
-      <w:pPr>
-        <w:rPr>
-          <w:rFonts w:ascii="Times New Roman" w:hAnsi="Times New Roman" w:cs="Times New Roman"/>
-        </w:rPr>
-      </w:pPr>
-    </w:p>
-    <w:p>
-      <w:pPr>
-        <w:numPr>
-          <w:ilvl w:val="0"/>
-          <w:numId w:val="8"/>
-        </w:numPr>
-        <w:rPr>
-          <w:rFonts w:ascii="Times New Roman" w:hAnsi="Times New Roman" w:cs="Times New Roman"/>
-        </w:rPr>
-      </w:pPr>
-      <w:r>
-        <w:rPr>
-          <w:rFonts w:ascii="Times New Roman" w:hAnsi="Times New Roman" w:cs="Times New Roman"/>
-          <w:b/>
-          <w:bCs/>
-        </w:rPr>
-        <w:t>Switches &amp; Routers:</w:t>
-      </w:r>
-      <w:r>
-        <w:rPr>
-          <w:rFonts w:ascii="Times New Roman" w:hAnsi="Times New Roman" w:cs="Times New Roman"/>
-        </w:rPr>
-        <w:t xml:space="preserve"> Managed via SSH for secure remote configuration.</w:t>
-      </w:r>
-    </w:p>
-    <w:p>
-      <w:pPr>
-        <w:numPr>
-          <w:ilvl w:val="0"/>
-          <w:numId w:val="8"/>
-        </w:numPr>
-        <w:rPr>
-          <w:rFonts w:ascii="Times New Roman" w:hAnsi="Times New Roman" w:cs="Times New Roman"/>
-        </w:rPr>
-      </w:pPr>
-      <w:r>
-        <w:rPr>
-          <w:rFonts w:ascii="Times New Roman" w:hAnsi="Times New Roman" w:cs="Times New Roman"/>
-          <w:b/>
-          <w:bCs/>
-        </w:rPr>
-        <w:lastRenderedPageBreak/>
-        <w:t>Wireless LAN Controller (WLC):</w:t>
-      </w:r>
-      <w:r>
-        <w:rPr>
-          <w:rFonts w:ascii="Times New Roman" w:hAnsi="Times New Roman" w:cs="Times New Roman"/>
-        </w:rPr>
-        <w:t xml:space="preserve"> Provides centralized management of access points, monitoring wireless client connections and usage.</w:t>
-      </w:r>
-    </w:p>
-    <w:p>
-      <w:pPr>
-        <w:numPr>
-          <w:ilvl w:val="0"/>
-          <w:numId w:val="8"/>
-        </w:numPr>
-        <w:rPr>
-          <w:rFonts w:ascii="Times New Roman" w:hAnsi="Times New Roman" w:cs="Times New Roman"/>
-        </w:rPr>
-      </w:pPr>
-      <w:r>
-        <w:rPr>
-          <w:rFonts w:ascii="Times New Roman" w:hAnsi="Times New Roman" w:cs="Times New Roman"/>
-          <w:b/>
-          <w:bCs/>
-        </w:rPr>
-        <w:t>Servers:</w:t>
-      </w:r>
-      <w:r>
-        <w:rPr>
-          <w:rFonts w:ascii="Times New Roman" w:hAnsi="Times New Roman" w:cs="Times New Roman"/>
-        </w:rPr>
-        <w:t xml:space="preserve"> Monitored for uptime, CPU, memory, and storage utilization.</w:t>
-      </w:r>
-    </w:p>
-    <w:p>
-      <w:pPr>
-        <w:rPr>
-          <w:rFonts w:ascii="Times New Roman" w:hAnsi="Times New Roman" w:cs="Times New Roman"/>
-        </w:rPr>
-      </w:pPr>
-    </w:p>
-    <w:p>
-      <w:pPr>
-        <w:spacing w:before="100" w:beforeAutospacing="1" w:after="100" w:afterAutospacing="1" w:line="240" w:lineRule="auto"/>
-        <w:outlineLvl w:val="2"/>
-        <w:rPr>
-          <w:rFonts w:ascii="Times New Roman" w:eastAsia="Times New Roman" w:hAnsi="Times New Roman" w:cs="Times New Roman"/>
-          <w:b/>
-          <w:bCs/>
-          <w:kern w:val="0"/>
-          <w:sz w:val="27"/>
-          <w:szCs w:val="27"/>
-          <w14:ligatures w14:val="none"/>
-        </w:rPr>
-      </w:pPr>
-      <w:r>
-        <w:rPr>
-          <w:rFonts w:ascii="Times New Roman" w:eastAsia="Times New Roman" w:hAnsi="Times New Roman" w:cs="Times New Roman"/>
-          <w:b/>
-          <w:bCs/>
-          <w:kern w:val="0"/>
-          <w:sz w:val="27"/>
-          <w:szCs w:val="27"/>
-          <w14:ligatures w14:val="none"/>
-        </w:rPr>
-        <w:t>8.3 Fault Detection &amp; Troubleshooting</w:t>
-      </w:r>
-    </w:p>
-    <w:p>
-      <w:pPr>
-        <w:rPr>
-          <w:rFonts w:ascii="Times New Roman" w:hAnsi="Times New Roman" w:cs="Times New Roman"/>
-        </w:rPr>
-      </w:pPr>
-    </w:p>
-    <w:p>
-      <w:pPr>
-        <w:numPr>
-          <w:ilvl w:val="0"/>
-          <w:numId w:val="9"/>
-        </w:numPr>
-        <w:rPr>
-          <w:rFonts w:ascii="Times New Roman" w:hAnsi="Times New Roman" w:cs="Times New Roman"/>
-        </w:rPr>
-      </w:pPr>
-      <w:r>
-        <w:rPr>
-          <w:rFonts w:ascii="Times New Roman" w:hAnsi="Times New Roman" w:cs="Times New Roman"/>
-        </w:rPr>
-        <w:t>Automated alerts notify administrators of device failures, link issues, or unusual traffic patterns.</w:t>
-      </w:r>
-    </w:p>
-    <w:p>
-      <w:pPr>
-        <w:numPr>
-          <w:ilvl w:val="0"/>
-          <w:numId w:val="9"/>
-        </w:numPr>
-        <w:rPr>
-          <w:rFonts w:ascii="Times New Roman" w:hAnsi="Times New Roman" w:cs="Times New Roman"/>
-        </w:rPr>
-      </w:pPr>
-      <w:r>
-        <w:rPr>
-          <w:rFonts w:ascii="Times New Roman" w:hAnsi="Times New Roman" w:cs="Times New Roman"/>
-        </w:rPr>
-        <w:t>Network topology maps and logical diagrams assist in quickly pinpointing problem areas.</w:t>
-      </w:r>
-    </w:p>
-    <w:p>
-      <w:pPr>
-        <w:numPr>
-          <w:ilvl w:val="0"/>
-          <w:numId w:val="9"/>
-        </w:numPr>
-        <w:rPr>
-          <w:rFonts w:ascii="Times New Roman" w:hAnsi="Times New Roman" w:cs="Times New Roman"/>
-        </w:rPr>
-      </w:pPr>
-      <w:r>
-        <w:rPr>
-          <w:rFonts w:ascii="Times New Roman" w:hAnsi="Times New Roman" w:cs="Times New Roman"/>
-        </w:rPr>
-        <w:t>Common troubleshooting tools include:</w:t>
-      </w:r>
-    </w:p>
-    <w:p>
-      <w:pPr>
-        <w:numPr>
-          <w:ilvl w:val="1"/>
-          <w:numId w:val="9"/>
-        </w:numPr>
-        <w:rPr>
-          <w:rFonts w:ascii="Times New Roman" w:hAnsi="Times New Roman" w:cs="Times New Roman"/>
-        </w:rPr>
-      </w:pPr>
-      <w:r>
-        <w:rPr>
-          <w:rFonts w:ascii="Times New Roman" w:hAnsi="Times New Roman" w:cs="Times New Roman"/>
-          <w:b/>
-          <w:bCs/>
-        </w:rPr>
-        <w:t>Ping &amp; Traceroute:</w:t>
-      </w:r>
-      <w:r>
-        <w:rPr>
-          <w:rFonts w:ascii="Times New Roman" w:hAnsi="Times New Roman" w:cs="Times New Roman"/>
-        </w:rPr>
-        <w:t xml:space="preserve"> Connectivity and path verification.</w:t>
-      </w:r>
-    </w:p>
-    <w:p>
-      <w:pPr>
-        <w:numPr>
-          <w:ilvl w:val="1"/>
-          <w:numId w:val="9"/>
-        </w:numPr>
-        <w:rPr>
-          <w:rFonts w:ascii="Times New Roman" w:hAnsi="Times New Roman" w:cs="Times New Roman"/>
-        </w:rPr>
-      </w:pPr>
-      <w:r>
-        <w:rPr>
-          <w:rFonts w:ascii="Times New Roman" w:hAnsi="Times New Roman" w:cs="Times New Roman"/>
-          <w:b/>
-          <w:bCs/>
-        </w:rPr>
-        <w:t>Packet Capture (Wireshark):</w:t>
-      </w:r>
-      <w:r>
-        <w:rPr>
-          <w:rFonts w:ascii="Times New Roman" w:hAnsi="Times New Roman" w:cs="Times New Roman"/>
-        </w:rPr>
-        <w:t xml:space="preserve"> Deep traffic inspection.</w:t>
-      </w:r>
-    </w:p>
-    <w:p>
-      <w:pPr>
-        <w:numPr>
-          <w:ilvl w:val="1"/>
-          <w:numId w:val="9"/>
-        </w:numPr>
-        <w:rPr>
-          <w:rFonts w:ascii="Times New Roman" w:hAnsi="Times New Roman" w:cs="Times New Roman"/>
-        </w:rPr>
-      </w:pPr>
-      <w:r>
-        <w:rPr>
-          <w:rFonts w:ascii="Times New Roman" w:hAnsi="Times New Roman" w:cs="Times New Roman"/>
-          <w:b/>
-          <w:bCs/>
-        </w:rPr>
-        <w:t>Configuration Backups:</w:t>
-      </w:r>
-      <w:r>
-        <w:rPr>
-          <w:rFonts w:ascii="Times New Roman" w:hAnsi="Times New Roman" w:cs="Times New Roman"/>
-        </w:rPr>
-        <w:t xml:space="preserve"> Ensures rapid recovery from misconfigurations.</w:t>
-      </w:r>
-    </w:p>
-    <w:p>
-      <w:pPr>
-        <w:rPr>
-          <w:rFonts w:ascii="Times New Roman" w:hAnsi="Times New Roman" w:cs="Times New Roman"/>
-        </w:rPr>
-      </w:pPr>
-    </w:p>
-    <w:p>
-      <w:pPr>
-        <w:spacing w:before="100" w:beforeAutospacing="1" w:after="100" w:afterAutospacing="1" w:line="240" w:lineRule="auto"/>
-        <w:outlineLvl w:val="2"/>
-        <w:rPr>
-          <w:rFonts w:ascii="Times New Roman" w:eastAsia="Times New Roman" w:hAnsi="Times New Roman" w:cs="Times New Roman"/>
-          <w:b/>
-          <w:bCs/>
-          <w:kern w:val="0"/>
-          <w:sz w:val="27"/>
-          <w:szCs w:val="27"/>
-          <w14:ligatures w14:val="none"/>
-        </w:rPr>
-      </w:pPr>
-      <w:r>
-        <w:rPr>
-          <w:rFonts w:ascii="Times New Roman" w:eastAsia="Times New Roman" w:hAnsi="Times New Roman" w:cs="Times New Roman"/>
-          <w:b/>
-          <w:bCs/>
-          <w:kern w:val="0"/>
-          <w:sz w:val="27"/>
-          <w:szCs w:val="27"/>
-          <w14:ligatures w14:val="none"/>
-        </w:rPr>
-        <w:t>8.4 Performance Optimization</w:t>
-      </w:r>
-    </w:p>
-    <w:p>
-      <w:pPr>
-        <w:rPr>
-          <w:rFonts w:ascii="Times New Roman" w:hAnsi="Times New Roman" w:cs="Times New Roman"/>
-        </w:rPr>
-      </w:pPr>
-    </w:p>
-    <w:p>
-      <w:pPr>
-        <w:rPr>
-          <w:rFonts w:ascii="Times New Roman" w:hAnsi="Times New Roman" w:cs="Times New Roman"/>
-        </w:rPr>
-      </w:pPr>
-      <w:r>
-        <w:rPr>
-          <w:rFonts w:ascii="Times New Roman" w:hAnsi="Times New Roman" w:cs="Times New Roman"/>
-        </w:rPr>
-        <w:t>As the network scales, additional performance optimization measures can be adopted to improve efficiency and ensure consistent service:</w:t>
-      </w:r>
-    </w:p>
-    <w:p>
-      <w:pPr>
-        <w:numPr>
-          <w:ilvl w:val="0"/>
-          <w:numId w:val="15"/>
-        </w:numPr>
-        <w:rPr>
-          <w:rFonts w:ascii="Times New Roman" w:hAnsi="Times New Roman" w:cs="Times New Roman"/>
-        </w:rPr>
-      </w:pPr>
-      <w:r>
-        <w:rPr>
-          <w:rFonts w:ascii="Times New Roman" w:hAnsi="Times New Roman" w:cs="Times New Roman"/>
-          <w:b/>
-          <w:bCs/>
-        </w:rPr>
-        <w:t>Bandwidth Utilization Reviews:</w:t>
-      </w:r>
-      <w:r>
-        <w:rPr>
-          <w:rFonts w:ascii="Times New Roman" w:hAnsi="Times New Roman" w:cs="Times New Roman"/>
-        </w:rPr>
-        <w:t xml:space="preserve"> Regular monitoring to detect and address bottlenecks.</w:t>
-      </w:r>
-    </w:p>
-    <w:p>
-      <w:pPr>
-        <w:numPr>
-          <w:ilvl w:val="0"/>
-          <w:numId w:val="15"/>
-        </w:numPr>
-        <w:rPr>
-          <w:rFonts w:ascii="Times New Roman" w:hAnsi="Times New Roman" w:cs="Times New Roman"/>
-        </w:rPr>
-      </w:pPr>
-      <w:r>
-        <w:rPr>
-          <w:rFonts w:ascii="Times New Roman" w:hAnsi="Times New Roman" w:cs="Times New Roman"/>
-          <w:b/>
-          <w:bCs/>
-        </w:rPr>
-        <w:t>QoS (Quality of Service) Policies:</w:t>
-      </w:r>
-      <w:r>
-        <w:rPr>
-          <w:rFonts w:ascii="Times New Roman" w:hAnsi="Times New Roman" w:cs="Times New Roman"/>
-        </w:rPr>
-        <w:t xml:space="preserve"> Prioritizing business-critical traffic (e.g., HR applications or VoIP) over less important traffic.</w:t>
-      </w:r>
-    </w:p>
-    <w:p>
-      <w:pPr>
-        <w:numPr>
-          <w:ilvl w:val="0"/>
-          <w:numId w:val="15"/>
-        </w:numPr>
-        <w:rPr>
-          <w:rFonts w:ascii="Times New Roman" w:hAnsi="Times New Roman" w:cs="Times New Roman"/>
-        </w:rPr>
-      </w:pPr>
-      <w:r>
-        <w:rPr>
-          <w:rFonts w:ascii="Times New Roman" w:hAnsi="Times New Roman" w:cs="Times New Roman"/>
-          <w:b/>
-          <w:bCs/>
-        </w:rPr>
-        <w:t>Wireless Optimization:</w:t>
-      </w:r>
-      <w:r>
-        <w:rPr>
-          <w:rFonts w:ascii="Times New Roman" w:hAnsi="Times New Roman" w:cs="Times New Roman"/>
-        </w:rPr>
-        <w:t xml:space="preserve"> Fine-tuning wireless channels and access point placement to reduce interference and maximize coverage.</w:t>
-      </w:r>
-    </w:p>
-    <w:p>
-      <w:pPr>
-        <w:rPr>
-          <w:rFonts w:ascii="Times New Roman" w:hAnsi="Times New Roman" w:cs="Times New Roman"/>
-        </w:rPr>
-      </w:pPr>
-    </w:p>
-    <w:p>
-      <w:pPr>
-        <w:spacing w:before="100" w:beforeAutospacing="1" w:after="100" w:afterAutospacing="1" w:line="240" w:lineRule="auto"/>
-        <w:outlineLvl w:val="2"/>
-        <w:rPr>
-          <w:rFonts w:ascii="Times New Roman" w:eastAsia="Times New Roman" w:hAnsi="Times New Roman" w:cs="Times New Roman"/>
-          <w:b/>
-          <w:bCs/>
-          <w:kern w:val="0"/>
-          <w:sz w:val="27"/>
-          <w:szCs w:val="27"/>
-          <w14:ligatures w14:val="none"/>
-        </w:rPr>
-      </w:pPr>
-      <w:r>
-        <w:rPr>
-          <w:rFonts w:ascii="Times New Roman" w:eastAsia="Times New Roman" w:hAnsi="Times New Roman" w:cs="Times New Roman"/>
-          <w:b/>
-          <w:bCs/>
-          <w:kern w:val="0"/>
-          <w:sz w:val="27"/>
-          <w:szCs w:val="27"/>
-          <w14:ligatures w14:val="none"/>
-        </w:rPr>
-        <w:t>8.5 Maintenance Practices</w:t>
-      </w:r>
-    </w:p>
-    <w:p>
-      <w:pPr>
-        <w:rPr>
-          <w:rFonts w:ascii="Times New Roman" w:hAnsi="Times New Roman" w:cs="Times New Roman"/>
-        </w:rPr>
-      </w:pPr>
-    </w:p>
-    <w:p>
-      <w:pPr>
-        <w:numPr>
-          <w:ilvl w:val="0"/>
-          <w:numId w:val="11"/>
-        </w:numPr>
-        <w:rPr>
-          <w:rFonts w:ascii="Times New Roman" w:hAnsi="Times New Roman" w:cs="Times New Roman"/>
-        </w:rPr>
-      </w:pPr>
-      <w:r>
-        <w:rPr>
-          <w:rFonts w:ascii="Times New Roman" w:hAnsi="Times New Roman" w:cs="Times New Roman"/>
-          <w:b/>
-          <w:bCs/>
-        </w:rPr>
-        <w:t>Regular Updates:</w:t>
-      </w:r>
-      <w:r>
-        <w:rPr>
-          <w:rFonts w:ascii="Times New Roman" w:hAnsi="Times New Roman" w:cs="Times New Roman"/>
-        </w:rPr>
-        <w:t xml:space="preserve"> Firmware and security patches applied to routers, switches, WLC, and servers.</w:t>
-      </w:r>
-    </w:p>
-    <w:p>
-      <w:pPr>
-        <w:numPr>
-          <w:ilvl w:val="0"/>
-          <w:numId w:val="11"/>
-        </w:numPr>
-        <w:rPr>
-          <w:rFonts w:ascii="Times New Roman" w:hAnsi="Times New Roman" w:cs="Times New Roman"/>
-        </w:rPr>
-      </w:pPr>
-      <w:r>
-        <w:rPr>
-          <w:rFonts w:ascii="Times New Roman" w:hAnsi="Times New Roman" w:cs="Times New Roman"/>
-          <w:b/>
-          <w:bCs/>
-        </w:rPr>
-        <w:lastRenderedPageBreak/>
-        <w:t>Configuration Management:</w:t>
-      </w:r>
-      <w:r>
-        <w:rPr>
-          <w:rFonts w:ascii="Times New Roman" w:hAnsi="Times New Roman" w:cs="Times New Roman"/>
-        </w:rPr>
-        <w:t xml:space="preserve"> Version control for network device configurations.</w:t>
-      </w:r>
-    </w:p>
-    <w:p>
-      <w:pPr>
-        <w:numPr>
-          <w:ilvl w:val="0"/>
-          <w:numId w:val="11"/>
-        </w:numPr>
-        <w:rPr>
-          <w:rFonts w:ascii="Times New Roman" w:hAnsi="Times New Roman" w:cs="Times New Roman"/>
-        </w:rPr>
-      </w:pPr>
-      <w:r>
-        <w:rPr>
-          <w:rFonts w:ascii="Times New Roman" w:hAnsi="Times New Roman" w:cs="Times New Roman"/>
-          <w:b/>
-          <w:bCs/>
-        </w:rPr>
-        <w:t>Capacity Planning:</w:t>
-      </w:r>
-      <w:r>
-        <w:rPr>
-          <w:rFonts w:ascii="Times New Roman" w:hAnsi="Times New Roman" w:cs="Times New Roman"/>
-        </w:rPr>
-        <w:t xml:space="preserve"> Monitoring growth trends to prepare for future expansion.</w:t>
-      </w:r>
-    </w:p>
-    <w:p>
-      <w:pPr>
-        <w:rPr>
-          <w:rFonts w:ascii="Times New Roman" w:hAnsi="Times New Roman" w:cs="Times New Roman"/>
-        </w:rPr>
-      </w:pPr>
+        <w:spacing w:before="100" w:beforeAutospacing="1" w:after="100" w:afterAutospacing="1" w:line="240" w:lineRule="auto"/>
+        <w:rPr>
+          <w:rFonts w:ascii="Times New Roman" w:eastAsia="Times New Roman" w:hAnsi="Times New Roman" w:cs="Times New Roman"/>
+          <w:kern w:val="0"/>
+          <w14:ligatures w14:val="none"/>
+        </w:rPr>
+      </w:pPr>
+      <w:r>
+        <w:rPr>
+          <w:rFonts w:ascii="Times New Roman" w:eastAsia="Times New Roman" w:hAnsi="Times New Roman" w:cs="Times New Roman"/>
+          <w:kern w:val="0"/>
+          <w14:ligatures w14:val="none"/>
+        </w:rPr>
+        <w:t>Enforced management via SSH instead of Telnet</w:t>
+      </w:r>
     </w:p>
     <w:p/>
     <w:p/>
@@ -5903,6 +5264,9 @@
     <w:p/>
     <w:p/>
     <w:p/>
+    <w:p/>
+    <w:p/>
+    <w:p/>
     <w:p>
       <w:pPr>
         <w:spacing w:before="100" w:beforeAutospacing="1" w:after="100" w:afterAutospacing="1" w:line="240" w:lineRule="auto"/>
@@ -5927,35 +5291,54 @@
           <w:szCs w:val="32"/>
           <w14:ligatures w14:val="none"/>
         </w:rPr>
-        <w:t>9. Conclusion &amp; Recommendations</w:t>
-      </w:r>
-    </w:p>
-    <w:p>
-      <w:pPr>
-        <w:spacing w:before="100" w:beforeAutospacing="1" w:after="100" w:afterAutospacing="1" w:line="240" w:lineRule="auto"/>
-        <w:rPr>
-          <w:rFonts w:ascii="Times New Roman" w:eastAsia="Times New Roman" w:hAnsi="Times New Roman" w:cs="Times New Roman"/>
-          <w:kern w:val="0"/>
-          <w14:ligatures w14:val="none"/>
-        </w:rPr>
-      </w:pPr>
-    </w:p>
-    <w:p>
-      <w:pPr>
-        <w:spacing w:before="100" w:beforeAutospacing="1" w:after="100" w:afterAutospacing="1" w:line="240" w:lineRule="auto"/>
-        <w:rPr>
-          <w:rFonts w:ascii="Times New Roman" w:eastAsia="Times New Roman" w:hAnsi="Times New Roman" w:cs="Times New Roman"/>
-          <w:kern w:val="0"/>
-          <w14:ligatures w14:val="none"/>
-        </w:rPr>
-      </w:pPr>
-      <w:r>
-        <w:rPr>
-          <w:rFonts w:ascii="Times New Roman" w:eastAsia="Times New Roman" w:hAnsi="Times New Roman" w:cs="Times New Roman"/>
-          <w:kern w:val="0"/>
-          <w14:ligatures w14:val="none"/>
-        </w:rPr>
-        <w:t>This network infrastructure project successfully established a secure, reliable, and scalable network for the IT and HR offices, integrating both wired and wireless connectivity. The design incorporates proper IP addressing, VLAN segmentation, and centralized management through routers, switches, and wireless LAN controllers, ensuring efficient communication between devices and departments.</w:t>
+        <w:lastRenderedPageBreak/>
+        <w:t>8. Network Monitoring &amp; Management</w:t>
+      </w:r>
+    </w:p>
+    <w:p>
+      <w:pPr>
+        <w:spacing w:before="100" w:beforeAutospacing="1" w:after="100" w:afterAutospacing="1" w:line="240" w:lineRule="auto"/>
+        <w:rPr>
+          <w:rFonts w:ascii="Times New Roman" w:eastAsia="Times New Roman" w:hAnsi="Times New Roman" w:cs="Times New Roman"/>
+          <w:kern w:val="0"/>
+          <w14:ligatures w14:val="none"/>
+        </w:rPr>
+      </w:pPr>
+    </w:p>
+    <w:p>
+      <w:pPr>
+        <w:spacing w:before="100" w:beforeAutospacing="1" w:after="100" w:afterAutospacing="1" w:line="240" w:lineRule="auto"/>
+        <w:rPr>
+          <w:rFonts w:ascii="Times New Roman" w:eastAsia="Times New Roman" w:hAnsi="Times New Roman" w:cs="Times New Roman"/>
+          <w:kern w:val="0"/>
+          <w14:ligatures w14:val="none"/>
+        </w:rPr>
+      </w:pPr>
+      <w:r>
+        <w:rPr>
+          <w:rFonts w:ascii="Times New Roman" w:eastAsia="Times New Roman" w:hAnsi="Times New Roman" w:cs="Times New Roman"/>
+          <w:kern w:val="0"/>
+          <w14:ligatures w14:val="none"/>
+        </w:rPr>
+        <w:t xml:space="preserve">Monitoring and management ensure the network remains reliable, secure, and </w:t>
+      </w:r>
+      <w:proofErr w:type="gramStart"/>
+      <w:r>
+        <w:rPr>
+          <w:rFonts w:ascii="Times New Roman" w:eastAsia="Times New Roman" w:hAnsi="Times New Roman" w:cs="Times New Roman"/>
+          <w:kern w:val="0"/>
+          <w14:ligatures w14:val="none"/>
+        </w:rPr>
+        <w:t>high-performing</w:t>
+      </w:r>
+      <w:proofErr w:type="gramEnd"/>
+      <w:r>
+        <w:rPr>
+          <w:rFonts w:ascii="Times New Roman" w:eastAsia="Times New Roman" w:hAnsi="Times New Roman" w:cs="Times New Roman"/>
+          <w:kern w:val="0"/>
+          <w14:ligatures w14:val="none"/>
+        </w:rPr>
+        <w:t>. This chapter describes the tools and practices used to oversee the IT and HR office network infrastructure, detect issues early, and maintain long-term operational stability.</w:t>
       </w:r>
     </w:p>
     <w:p/>
@@ -5983,6 +5366,690 @@
           <w:szCs w:val="27"/>
           <w14:ligatures w14:val="none"/>
         </w:rPr>
+        <w:t>8.1 Monitoring Tools and Protocols</w:t>
+      </w:r>
+    </w:p>
+    <w:p/>
+    <w:p>
+      <w:pPr>
+        <w:rPr>
+          <w:rFonts w:ascii="Times New Roman" w:hAnsi="Times New Roman" w:cs="Times New Roman"/>
+        </w:rPr>
+      </w:pPr>
+      <w:r>
+        <w:rPr>
+          <w:rFonts w:ascii="Times New Roman" w:hAnsi="Times New Roman" w:cs="Times New Roman"/>
+        </w:rPr>
+        <w:t>While the current implementation provides a functional and secure network for small business operations, future iterations of this project can be enhanced with monitoring and logging tools for better visibility and troubleshooting:</w:t>
+      </w:r>
+    </w:p>
+    <w:p>
+      <w:pPr>
+        <w:numPr>
+          <w:ilvl w:val="0"/>
+          <w:numId w:val="14"/>
+        </w:numPr>
+        <w:rPr>
+          <w:rFonts w:ascii="Times New Roman" w:hAnsi="Times New Roman" w:cs="Times New Roman"/>
+          <w:b/>
+          <w:bCs/>
+        </w:rPr>
+      </w:pPr>
+      <w:r>
+        <w:rPr>
+          <w:rFonts w:ascii="Times New Roman" w:hAnsi="Times New Roman" w:cs="Times New Roman"/>
+          <w:b/>
+          <w:bCs/>
+        </w:rPr>
+        <w:t xml:space="preserve">SNMP (Simple Network Management Protocol): </w:t>
+      </w:r>
+      <w:r>
+        <w:rPr>
+          <w:rFonts w:ascii="Times New Roman" w:hAnsi="Times New Roman" w:cs="Times New Roman"/>
+        </w:rPr>
+        <w:t>For centralized monitoring of device health, bandwidth utilization, and performance metrics.</w:t>
+      </w:r>
+    </w:p>
+    <w:p>
+      <w:pPr>
+        <w:numPr>
+          <w:ilvl w:val="0"/>
+          <w:numId w:val="14"/>
+        </w:numPr>
+        <w:rPr>
+          <w:rFonts w:ascii="Times New Roman" w:hAnsi="Times New Roman" w:cs="Times New Roman"/>
+          <w:b/>
+          <w:bCs/>
+        </w:rPr>
+      </w:pPr>
+      <w:r>
+        <w:rPr>
+          <w:rFonts w:ascii="Times New Roman" w:hAnsi="Times New Roman" w:cs="Times New Roman"/>
+          <w:b/>
+          <w:bCs/>
+        </w:rPr>
+        <w:t xml:space="preserve">Syslog: </w:t>
+      </w:r>
+      <w:r>
+        <w:rPr>
+          <w:rFonts w:ascii="Times New Roman" w:hAnsi="Times New Roman" w:cs="Times New Roman"/>
+        </w:rPr>
+        <w:t>To centralize logging of important events such as authentication attempts, errors, and configuration changes.</w:t>
+      </w:r>
+    </w:p>
+    <w:p>
+      <w:pPr>
+        <w:numPr>
+          <w:ilvl w:val="0"/>
+          <w:numId w:val="14"/>
+        </w:numPr>
+        <w:rPr>
+          <w:rFonts w:ascii="Times New Roman" w:hAnsi="Times New Roman" w:cs="Times New Roman"/>
+          <w:b/>
+          <w:bCs/>
+        </w:rPr>
+      </w:pPr>
+      <w:r>
+        <w:rPr>
+          <w:rFonts w:ascii="Times New Roman" w:hAnsi="Times New Roman" w:cs="Times New Roman"/>
+          <w:b/>
+          <w:bCs/>
+        </w:rPr>
+        <w:t xml:space="preserve">NetFlow: </w:t>
+      </w:r>
+      <w:r>
+        <w:rPr>
+          <w:rFonts w:ascii="Times New Roman" w:hAnsi="Times New Roman" w:cs="Times New Roman"/>
+        </w:rPr>
+        <w:t>For detailed traffic flow analysis, helping identify bandwidth-heavy applications or anomalies.</w:t>
+      </w:r>
+    </w:p>
+    <w:p>
+      <w:pPr>
+        <w:numPr>
+          <w:ilvl w:val="0"/>
+          <w:numId w:val="14"/>
+        </w:numPr>
+        <w:rPr>
+          <w:rFonts w:ascii="Times New Roman" w:hAnsi="Times New Roman" w:cs="Times New Roman"/>
+          <w:b/>
+          <w:bCs/>
+        </w:rPr>
+      </w:pPr>
+      <w:r>
+        <w:rPr>
+          <w:rFonts w:ascii="Times New Roman" w:hAnsi="Times New Roman" w:cs="Times New Roman"/>
+          <w:b/>
+          <w:bCs/>
+        </w:rPr>
+        <w:t xml:space="preserve">Packet Capture (Wireshark): </w:t>
+      </w:r>
+      <w:r>
+        <w:rPr>
+          <w:rFonts w:ascii="Times New Roman" w:hAnsi="Times New Roman" w:cs="Times New Roman"/>
+        </w:rPr>
+        <w:t>For deep packet inspection and advanced troubleshooting.</w:t>
+      </w:r>
+    </w:p>
+    <w:p>
+      <w:pPr>
+        <w:numPr>
+          <w:ilvl w:val="0"/>
+          <w:numId w:val="14"/>
+        </w:numPr>
+        <w:rPr>
+          <w:rFonts w:ascii="Times New Roman" w:hAnsi="Times New Roman" w:cs="Times New Roman"/>
+          <w:b/>
+          <w:bCs/>
+        </w:rPr>
+      </w:pPr>
+      <w:r>
+        <w:rPr>
+          <w:rFonts w:ascii="Times New Roman" w:hAnsi="Times New Roman" w:cs="Times New Roman"/>
+          <w:b/>
+          <w:bCs/>
+        </w:rPr>
+        <w:t xml:space="preserve">Configuration Backups: </w:t>
+      </w:r>
+      <w:r>
+        <w:rPr>
+          <w:rFonts w:ascii="Times New Roman" w:hAnsi="Times New Roman" w:cs="Times New Roman"/>
+        </w:rPr>
+        <w:t>Automating backup procedures to quickly recover from misconfigurations or device failures.</w:t>
+      </w:r>
+    </w:p>
+    <w:p>
+      <w:pPr>
+        <w:rPr>
+          <w:rFonts w:ascii="Times New Roman" w:hAnsi="Times New Roman" w:cs="Times New Roman"/>
+        </w:rPr>
+      </w:pPr>
+    </w:p>
+    <w:p>
+      <w:pPr>
+        <w:spacing w:before="100" w:beforeAutospacing="1" w:after="100" w:afterAutospacing="1" w:line="240" w:lineRule="auto"/>
+        <w:outlineLvl w:val="2"/>
+        <w:rPr>
+          <w:rFonts w:ascii="Times New Roman" w:eastAsia="Times New Roman" w:hAnsi="Times New Roman" w:cs="Times New Roman"/>
+          <w:b/>
+          <w:bCs/>
+          <w:kern w:val="0"/>
+          <w:sz w:val="27"/>
+          <w:szCs w:val="27"/>
+          <w14:ligatures w14:val="none"/>
+        </w:rPr>
+      </w:pPr>
+      <w:r>
+        <w:rPr>
+          <w:rFonts w:ascii="Times New Roman" w:eastAsia="Times New Roman" w:hAnsi="Times New Roman" w:cs="Times New Roman"/>
+          <w:b/>
+          <w:bCs/>
+          <w:kern w:val="0"/>
+          <w:sz w:val="27"/>
+          <w:szCs w:val="27"/>
+          <w14:ligatures w14:val="none"/>
+        </w:rPr>
+        <w:t>8.2 Device Management</w:t>
+      </w:r>
+    </w:p>
+    <w:p>
+      <w:pPr>
+        <w:rPr>
+          <w:rFonts w:ascii="Times New Roman" w:hAnsi="Times New Roman" w:cs="Times New Roman"/>
+        </w:rPr>
+      </w:pPr>
+    </w:p>
+    <w:p>
+      <w:pPr>
+        <w:numPr>
+          <w:ilvl w:val="0"/>
+          <w:numId w:val="8"/>
+        </w:numPr>
+        <w:rPr>
+          <w:rFonts w:ascii="Times New Roman" w:hAnsi="Times New Roman" w:cs="Times New Roman"/>
+        </w:rPr>
+      </w:pPr>
+      <w:r>
+        <w:rPr>
+          <w:rFonts w:ascii="Times New Roman" w:hAnsi="Times New Roman" w:cs="Times New Roman"/>
+          <w:b/>
+          <w:bCs/>
+        </w:rPr>
+        <w:t>Switches &amp; Routers:</w:t>
+      </w:r>
+      <w:r>
+        <w:rPr>
+          <w:rFonts w:ascii="Times New Roman" w:hAnsi="Times New Roman" w:cs="Times New Roman"/>
+        </w:rPr>
+        <w:t xml:space="preserve"> Managed via SSH for secure remote configuration.</w:t>
+      </w:r>
+    </w:p>
+    <w:p>
+      <w:pPr>
+        <w:numPr>
+          <w:ilvl w:val="0"/>
+          <w:numId w:val="8"/>
+        </w:numPr>
+        <w:rPr>
+          <w:rFonts w:ascii="Times New Roman" w:hAnsi="Times New Roman" w:cs="Times New Roman"/>
+        </w:rPr>
+      </w:pPr>
+      <w:r>
+        <w:rPr>
+          <w:rFonts w:ascii="Times New Roman" w:hAnsi="Times New Roman" w:cs="Times New Roman"/>
+          <w:b/>
+          <w:bCs/>
+        </w:rPr>
+        <w:t>Wireless LAN Controller (WLC):</w:t>
+      </w:r>
+      <w:r>
+        <w:rPr>
+          <w:rFonts w:ascii="Times New Roman" w:hAnsi="Times New Roman" w:cs="Times New Roman"/>
+        </w:rPr>
+        <w:t xml:space="preserve"> Provides centralized management of access points, monitoring wireless client connections and usage.</w:t>
+      </w:r>
+    </w:p>
+    <w:p>
+      <w:pPr>
+        <w:numPr>
+          <w:ilvl w:val="0"/>
+          <w:numId w:val="8"/>
+        </w:numPr>
+        <w:rPr>
+          <w:rFonts w:ascii="Times New Roman" w:hAnsi="Times New Roman" w:cs="Times New Roman"/>
+        </w:rPr>
+      </w:pPr>
+      <w:r>
+        <w:rPr>
+          <w:rFonts w:ascii="Times New Roman" w:hAnsi="Times New Roman" w:cs="Times New Roman"/>
+          <w:b/>
+          <w:bCs/>
+        </w:rPr>
+        <w:t>Servers:</w:t>
+      </w:r>
+      <w:r>
+        <w:rPr>
+          <w:rFonts w:ascii="Times New Roman" w:hAnsi="Times New Roman" w:cs="Times New Roman"/>
+        </w:rPr>
+        <w:t xml:space="preserve"> Monitored for uptime, CPU, memory, and storage utilization.</w:t>
+      </w:r>
+    </w:p>
+    <w:p>
+      <w:pPr>
+        <w:rPr>
+          <w:rFonts w:ascii="Times New Roman" w:hAnsi="Times New Roman" w:cs="Times New Roman"/>
+        </w:rPr>
+      </w:pPr>
+    </w:p>
+    <w:p>
+      <w:pPr>
+        <w:spacing w:before="100" w:beforeAutospacing="1" w:after="100" w:afterAutospacing="1" w:line="240" w:lineRule="auto"/>
+        <w:outlineLvl w:val="2"/>
+        <w:rPr>
+          <w:rFonts w:ascii="Times New Roman" w:eastAsia="Times New Roman" w:hAnsi="Times New Roman" w:cs="Times New Roman"/>
+          <w:b/>
+          <w:bCs/>
+          <w:kern w:val="0"/>
+          <w:sz w:val="27"/>
+          <w:szCs w:val="27"/>
+          <w14:ligatures w14:val="none"/>
+        </w:rPr>
+      </w:pPr>
+      <w:r>
+        <w:rPr>
+          <w:rFonts w:ascii="Times New Roman" w:eastAsia="Times New Roman" w:hAnsi="Times New Roman" w:cs="Times New Roman"/>
+          <w:b/>
+          <w:bCs/>
+          <w:kern w:val="0"/>
+          <w:sz w:val="27"/>
+          <w:szCs w:val="27"/>
+          <w14:ligatures w14:val="none"/>
+        </w:rPr>
+        <w:lastRenderedPageBreak/>
+        <w:t>8.</w:t>
+      </w:r>
+      <w:r>
+        <w:rPr>
+          <w:rFonts w:ascii="Times New Roman" w:eastAsia="Times New Roman" w:hAnsi="Times New Roman" w:cs="Times New Roman"/>
+          <w:b/>
+          <w:bCs/>
+          <w:kern w:val="0"/>
+          <w:sz w:val="27"/>
+          <w:szCs w:val="27"/>
+          <w14:ligatures w14:val="none"/>
+        </w:rPr>
+        <w:t>3</w:t>
+      </w:r>
+      <w:r>
+        <w:rPr>
+          <w:rFonts w:ascii="Times New Roman" w:eastAsia="Times New Roman" w:hAnsi="Times New Roman" w:cs="Times New Roman"/>
+          <w:b/>
+          <w:bCs/>
+          <w:kern w:val="0"/>
+          <w:sz w:val="27"/>
+          <w:szCs w:val="27"/>
+          <w14:ligatures w14:val="none"/>
+        </w:rPr>
+        <w:t xml:space="preserve"> Performance Optimization</w:t>
+      </w:r>
+    </w:p>
+    <w:p>
+      <w:pPr>
+        <w:rPr>
+          <w:rFonts w:ascii="Times New Roman" w:hAnsi="Times New Roman" w:cs="Times New Roman"/>
+        </w:rPr>
+      </w:pPr>
+    </w:p>
+    <w:p>
+      <w:pPr>
+        <w:rPr>
+          <w:rFonts w:ascii="Times New Roman" w:hAnsi="Times New Roman" w:cs="Times New Roman"/>
+        </w:rPr>
+      </w:pPr>
+      <w:r>
+        <w:rPr>
+          <w:rFonts w:ascii="Times New Roman" w:hAnsi="Times New Roman" w:cs="Times New Roman"/>
+        </w:rPr>
+        <w:t>As the network scales, additional performance optimization measures can be adopted to improve efficiency and ensure consistent service:</w:t>
+      </w:r>
+    </w:p>
+    <w:p>
+      <w:pPr>
+        <w:numPr>
+          <w:ilvl w:val="0"/>
+          <w:numId w:val="15"/>
+        </w:numPr>
+        <w:rPr>
+          <w:rFonts w:ascii="Times New Roman" w:hAnsi="Times New Roman" w:cs="Times New Roman"/>
+        </w:rPr>
+      </w:pPr>
+      <w:r>
+        <w:rPr>
+          <w:rFonts w:ascii="Times New Roman" w:hAnsi="Times New Roman" w:cs="Times New Roman"/>
+          <w:b/>
+          <w:bCs/>
+        </w:rPr>
+        <w:t>Bandwidth Utilization Reviews:</w:t>
+      </w:r>
+      <w:r>
+        <w:rPr>
+          <w:rFonts w:ascii="Times New Roman" w:hAnsi="Times New Roman" w:cs="Times New Roman"/>
+        </w:rPr>
+        <w:t xml:space="preserve"> Regular monitoring to detect and address bottlenecks.</w:t>
+      </w:r>
+    </w:p>
+    <w:p>
+      <w:pPr>
+        <w:numPr>
+          <w:ilvl w:val="0"/>
+          <w:numId w:val="15"/>
+        </w:numPr>
+        <w:rPr>
+          <w:rFonts w:ascii="Times New Roman" w:hAnsi="Times New Roman" w:cs="Times New Roman"/>
+        </w:rPr>
+      </w:pPr>
+      <w:r>
+        <w:rPr>
+          <w:rFonts w:ascii="Times New Roman" w:hAnsi="Times New Roman" w:cs="Times New Roman"/>
+          <w:b/>
+          <w:bCs/>
+        </w:rPr>
+        <w:t>QoS (Quality of Service) Policies:</w:t>
+      </w:r>
+      <w:r>
+        <w:rPr>
+          <w:rFonts w:ascii="Times New Roman" w:hAnsi="Times New Roman" w:cs="Times New Roman"/>
+        </w:rPr>
+        <w:t xml:space="preserve"> Prioritizing business-critical traffic (e.g., HR applications or VoIP) over less important traffic.</w:t>
+      </w:r>
+    </w:p>
+    <w:p>
+      <w:pPr>
+        <w:numPr>
+          <w:ilvl w:val="0"/>
+          <w:numId w:val="15"/>
+        </w:numPr>
+        <w:rPr>
+          <w:rFonts w:ascii="Times New Roman" w:hAnsi="Times New Roman" w:cs="Times New Roman"/>
+        </w:rPr>
+      </w:pPr>
+      <w:r>
+        <w:rPr>
+          <w:rFonts w:ascii="Times New Roman" w:hAnsi="Times New Roman" w:cs="Times New Roman"/>
+          <w:b/>
+          <w:bCs/>
+        </w:rPr>
+        <w:t>Wireless Optimization:</w:t>
+      </w:r>
+      <w:r>
+        <w:rPr>
+          <w:rFonts w:ascii="Times New Roman" w:hAnsi="Times New Roman" w:cs="Times New Roman"/>
+        </w:rPr>
+        <w:t xml:space="preserve"> Fine-tuning wireless channels and access point placement to reduce interference and maximize coverage.</w:t>
+      </w:r>
+    </w:p>
+    <w:p>
+      <w:pPr>
+        <w:rPr>
+          <w:rFonts w:ascii="Times New Roman" w:hAnsi="Times New Roman" w:cs="Times New Roman"/>
+        </w:rPr>
+      </w:pPr>
+    </w:p>
+    <w:p>
+      <w:pPr>
+        <w:spacing w:before="100" w:beforeAutospacing="1" w:after="100" w:afterAutospacing="1" w:line="240" w:lineRule="auto"/>
+        <w:outlineLvl w:val="2"/>
+        <w:rPr>
+          <w:rFonts w:ascii="Times New Roman" w:eastAsia="Times New Roman" w:hAnsi="Times New Roman" w:cs="Times New Roman"/>
+          <w:b/>
+          <w:bCs/>
+          <w:kern w:val="0"/>
+          <w:sz w:val="27"/>
+          <w:szCs w:val="27"/>
+          <w14:ligatures w14:val="none"/>
+        </w:rPr>
+      </w:pPr>
+      <w:r>
+        <w:rPr>
+          <w:rFonts w:ascii="Times New Roman" w:eastAsia="Times New Roman" w:hAnsi="Times New Roman" w:cs="Times New Roman"/>
+          <w:b/>
+          <w:bCs/>
+          <w:kern w:val="0"/>
+          <w:sz w:val="27"/>
+          <w:szCs w:val="27"/>
+          <w14:ligatures w14:val="none"/>
+        </w:rPr>
+        <w:t>8.</w:t>
+      </w:r>
+      <w:r>
+        <w:rPr>
+          <w:rFonts w:ascii="Times New Roman" w:eastAsia="Times New Roman" w:hAnsi="Times New Roman" w:cs="Times New Roman"/>
+          <w:b/>
+          <w:bCs/>
+          <w:kern w:val="0"/>
+          <w:sz w:val="27"/>
+          <w:szCs w:val="27"/>
+          <w14:ligatures w14:val="none"/>
+        </w:rPr>
+        <w:t>4</w:t>
+      </w:r>
+      <w:r>
+        <w:rPr>
+          <w:rFonts w:ascii="Times New Roman" w:eastAsia="Times New Roman" w:hAnsi="Times New Roman" w:cs="Times New Roman"/>
+          <w:b/>
+          <w:bCs/>
+          <w:kern w:val="0"/>
+          <w:sz w:val="27"/>
+          <w:szCs w:val="27"/>
+          <w14:ligatures w14:val="none"/>
+        </w:rPr>
+        <w:t xml:space="preserve"> Maintenance Practices</w:t>
+      </w:r>
+    </w:p>
+    <w:p>
+      <w:pPr>
+        <w:rPr>
+          <w:rFonts w:ascii="Times New Roman" w:hAnsi="Times New Roman" w:cs="Times New Roman"/>
+        </w:rPr>
+      </w:pPr>
+    </w:p>
+    <w:p>
+      <w:pPr>
+        <w:numPr>
+          <w:ilvl w:val="0"/>
+          <w:numId w:val="11"/>
+        </w:numPr>
+        <w:rPr>
+          <w:rFonts w:ascii="Times New Roman" w:hAnsi="Times New Roman" w:cs="Times New Roman"/>
+        </w:rPr>
+      </w:pPr>
+      <w:r>
+        <w:rPr>
+          <w:rFonts w:ascii="Times New Roman" w:hAnsi="Times New Roman" w:cs="Times New Roman"/>
+          <w:b/>
+          <w:bCs/>
+        </w:rPr>
+        <w:t>Regular Updates:</w:t>
+      </w:r>
+      <w:r>
+        <w:rPr>
+          <w:rFonts w:ascii="Times New Roman" w:hAnsi="Times New Roman" w:cs="Times New Roman"/>
+        </w:rPr>
+        <w:t xml:space="preserve"> Firmware and security patches applied to routers, switches, WLC, and servers.</w:t>
+      </w:r>
+    </w:p>
+    <w:p>
+      <w:pPr>
+        <w:numPr>
+          <w:ilvl w:val="0"/>
+          <w:numId w:val="11"/>
+        </w:numPr>
+        <w:rPr>
+          <w:rFonts w:ascii="Times New Roman" w:hAnsi="Times New Roman" w:cs="Times New Roman"/>
+        </w:rPr>
+      </w:pPr>
+      <w:r>
+        <w:rPr>
+          <w:rFonts w:ascii="Times New Roman" w:hAnsi="Times New Roman" w:cs="Times New Roman"/>
+          <w:b/>
+          <w:bCs/>
+        </w:rPr>
+        <w:t>Configuration Management:</w:t>
+      </w:r>
+      <w:r>
+        <w:rPr>
+          <w:rFonts w:ascii="Times New Roman" w:hAnsi="Times New Roman" w:cs="Times New Roman"/>
+        </w:rPr>
+        <w:t xml:space="preserve"> Version control for network device configurations.</w:t>
+      </w:r>
+    </w:p>
+    <w:p>
+      <w:pPr>
+        <w:numPr>
+          <w:ilvl w:val="0"/>
+          <w:numId w:val="11"/>
+        </w:numPr>
+        <w:rPr>
+          <w:rFonts w:ascii="Times New Roman" w:hAnsi="Times New Roman" w:cs="Times New Roman"/>
+        </w:rPr>
+      </w:pPr>
+      <w:r>
+        <w:rPr>
+          <w:rFonts w:ascii="Times New Roman" w:hAnsi="Times New Roman" w:cs="Times New Roman"/>
+          <w:b/>
+          <w:bCs/>
+        </w:rPr>
+        <w:t>Capacity Planning:</w:t>
+      </w:r>
+      <w:r>
+        <w:rPr>
+          <w:rFonts w:ascii="Times New Roman" w:hAnsi="Times New Roman" w:cs="Times New Roman"/>
+        </w:rPr>
+        <w:t xml:space="preserve"> Monitoring growth trends to prepare for future expansion.</w:t>
+      </w:r>
+    </w:p>
+    <w:p>
+      <w:pPr>
+        <w:rPr>
+          <w:rFonts w:ascii="Times New Roman" w:hAnsi="Times New Roman" w:cs="Times New Roman"/>
+        </w:rPr>
+      </w:pPr>
+    </w:p>
+    <w:p>
+      <w:pPr>
+        <w:rPr>
+          <w:rFonts w:ascii="Times New Roman" w:hAnsi="Times New Roman" w:cs="Times New Roman"/>
+        </w:rPr>
+      </w:pPr>
+    </w:p>
+    <w:p>
+      <w:pPr>
+        <w:rPr>
+          <w:rFonts w:ascii="Times New Roman" w:hAnsi="Times New Roman" w:cs="Times New Roman"/>
+        </w:rPr>
+      </w:pPr>
+    </w:p>
+    <w:p>
+      <w:pPr>
+        <w:rPr>
+          <w:rFonts w:ascii="Times New Roman" w:hAnsi="Times New Roman" w:cs="Times New Roman"/>
+        </w:rPr>
+      </w:pPr>
+    </w:p>
+    <w:p>
+      <w:pPr>
+        <w:rPr>
+          <w:rFonts w:ascii="Times New Roman" w:hAnsi="Times New Roman" w:cs="Times New Roman"/>
+        </w:rPr>
+      </w:pPr>
+    </w:p>
+    <w:p>
+      <w:pPr>
+        <w:rPr>
+          <w:rFonts w:ascii="Times New Roman" w:hAnsi="Times New Roman" w:cs="Times New Roman"/>
+        </w:rPr>
+      </w:pPr>
+    </w:p>
+    <w:p>
+      <w:pPr>
+        <w:spacing w:before="100" w:beforeAutospacing="1" w:after="100" w:afterAutospacing="1" w:line="240" w:lineRule="auto"/>
+        <w:outlineLvl w:val="1"/>
+        <w:rPr>
+          <w:rFonts w:ascii="Times New Roman" w:eastAsia="Times New Roman" w:hAnsi="Times New Roman" w:cs="Times New Roman"/>
+          <w:b/>
+          <w:bCs/>
+          <w:kern w:val="0"/>
+          <w:sz w:val="32"/>
+          <w:szCs w:val="32"/>
+          <w14:ligatures w14:val="none"/>
+        </w:rPr>
+      </w:pPr>
+      <w:r>
+        <w:rPr>
+          <w:rFonts w:ascii="Times New Roman" w:eastAsia="Times New Roman" w:hAnsi="Times New Roman" w:cs="Times New Roman"/>
+          <w:b/>
+          <w:bCs/>
+          <w:kern w:val="0"/>
+          <w:sz w:val="32"/>
+          <w:szCs w:val="32"/>
+          <w14:ligatures w14:val="none"/>
+        </w:rPr>
+        <w:t>9. Conclusion &amp; Recommendations</w:t>
+      </w:r>
+    </w:p>
+    <w:p>
+      <w:pPr>
+        <w:spacing w:before="100" w:beforeAutospacing="1" w:after="100" w:afterAutospacing="1" w:line="240" w:lineRule="auto"/>
+        <w:rPr>
+          <w:rFonts w:ascii="Times New Roman" w:eastAsia="Times New Roman" w:hAnsi="Times New Roman" w:cs="Times New Roman"/>
+          <w:kern w:val="0"/>
+          <w14:ligatures w14:val="none"/>
+        </w:rPr>
+      </w:pPr>
+    </w:p>
+    <w:p>
+      <w:pPr>
+        <w:spacing w:before="100" w:beforeAutospacing="1" w:after="100" w:afterAutospacing="1" w:line="240" w:lineRule="auto"/>
+        <w:rPr>
+          <w:rFonts w:ascii="Times New Roman" w:eastAsia="Times New Roman" w:hAnsi="Times New Roman" w:cs="Times New Roman"/>
+          <w:kern w:val="0"/>
+          <w14:ligatures w14:val="none"/>
+        </w:rPr>
+      </w:pPr>
+      <w:r>
+        <w:rPr>
+          <w:rFonts w:ascii="Times New Roman" w:eastAsia="Times New Roman" w:hAnsi="Times New Roman" w:cs="Times New Roman"/>
+          <w:kern w:val="0"/>
+          <w14:ligatures w14:val="none"/>
+        </w:rPr>
+        <w:t>This network infrastructure project successfully established a secure, reliable, and scalable network for the IT and HR offices, integrating both wired and wireless connectivity. The design incorporates proper IP addressing, VLAN segmentation, and centralized management through routers, switches, and wireless LAN controllers, ensuring efficient communication between devices and departments.</w:t>
+      </w:r>
+    </w:p>
+    <w:p>
+      <w:pPr>
+        <w:spacing w:before="100" w:beforeAutospacing="1" w:after="100" w:afterAutospacing="1" w:line="240" w:lineRule="auto"/>
+        <w:outlineLvl w:val="2"/>
+        <w:rPr>
+          <w:rFonts w:ascii="Times New Roman" w:eastAsia="Times New Roman" w:hAnsi="Times New Roman" w:cs="Times New Roman"/>
+          <w:b/>
+          <w:bCs/>
+          <w:kern w:val="0"/>
+          <w:sz w:val="27"/>
+          <w:szCs w:val="27"/>
+          <w14:ligatures w14:val="none"/>
+        </w:rPr>
+      </w:pPr>
+      <w:r>
+        <w:rPr>
+          <w:rFonts w:ascii="Times New Roman" w:eastAsia="Times New Roman" w:hAnsi="Times New Roman" w:cs="Times New Roman"/>
+          <w:b/>
+          <w:bCs/>
+          <w:kern w:val="0"/>
+          <w:sz w:val="27"/>
+          <w:szCs w:val="27"/>
+          <w14:ligatures w14:val="none"/>
+        </w:rPr>
+        <w:lastRenderedPageBreak/>
         <w:t>9.1 Key Achievements</w:t>
       </w:r>
     </w:p>

</xml_diff>